<commit_message>
Introdução à tabela e aos mockups
</commit_message>
<xml_diff>
--- a/doc/team-requisitos/Requisitos/ES2018_GATE_SRS.docx
+++ b/doc/team-requisitos/Requisitos/ES2018_GATE_SRS.docx
@@ -12,8 +12,6 @@
           <w:u w:val="single"/>
         </w:rPr>
       </w:pPr>
-      <w:bookmarkStart w:id="0" w:name="_GoBack"/>
-      <w:bookmarkEnd w:id="0"/>
       <w:r>
         <w:rPr>
           <w:rFonts w:ascii="Arial" w:hAnsi="Arial" w:cs="Arial"/>
@@ -317,7 +315,7 @@
           <w:sz w:val="24"/>
           <w:szCs w:val="24"/>
         </w:rPr>
-        <w:t xml:space="preserve">Duarte Silva </w:t>
+        <w:t xml:space="preserve">Duarte Silva -  </w:t>
       </w:r>
       <w:proofErr w:type="gramStart"/>
       <w:r>
@@ -326,17 +324,9 @@
           <w:sz w:val="24"/>
           <w:szCs w:val="24"/>
         </w:rPr>
-        <w:t>-  dpjcsilva@student.uc.pt</w:t>
+        <w:t>dpjcsilva@student.uc.pt ;</w:t>
       </w:r>
       <w:proofErr w:type="gramEnd"/>
-      <w:r>
-        <w:rPr>
-          <w:rFonts w:ascii="Arial" w:hAnsi="Arial" w:cs="Arial"/>
-          <w:sz w:val="24"/>
-          <w:szCs w:val="24"/>
-        </w:rPr>
-        <w:t xml:space="preserve"> ;</w:t>
-      </w:r>
     </w:p>
     <w:p>
       <w:pPr>
@@ -374,20 +364,20 @@
         <w:tblLook w:val="04A0" w:firstRow="1" w:lastRow="0" w:firstColumn="1" w:lastColumn="0" w:noHBand="0" w:noVBand="1"/>
       </w:tblPr>
       <w:tblGrid>
-        <w:gridCol w:w="1710"/>
-        <w:gridCol w:w="1160"/>
-        <w:gridCol w:w="3146"/>
-        <w:gridCol w:w="2567"/>
+        <w:gridCol w:w="2672"/>
+        <w:gridCol w:w="1813"/>
+        <w:gridCol w:w="4917"/>
+        <w:gridCol w:w="4012"/>
       </w:tblGrid>
       <w:tr>
         <w:trPr>
           <w:cnfStyle w:val="100000000000" w:firstRow="1" w:lastRow="0" w:firstColumn="0" w:lastColumn="0" w:oddVBand="0" w:evenVBand="0" w:oddHBand="0" w:evenHBand="0" w:firstRowFirstColumn="0" w:firstRowLastColumn="0" w:lastRowFirstColumn="0" w:lastRowLastColumn="0"/>
-          <w:trHeight w:val="325"/>
+          <w:trHeight w:val="211"/>
         </w:trPr>
         <w:tc>
           <w:tcPr>
             <w:cnfStyle w:val="001000000000" w:firstRow="0" w:lastRow="0" w:firstColumn="1" w:lastColumn="0" w:oddVBand="0" w:evenVBand="0" w:oddHBand="0" w:evenHBand="0" w:firstRowFirstColumn="0" w:firstRowLastColumn="0" w:lastRowFirstColumn="0" w:lastRowLastColumn="0"/>
-            <w:tcW w:w="1710" w:type="dxa"/>
+            <w:tcW w:w="2672" w:type="dxa"/>
           </w:tcPr>
           <w:p>
             <w:pPr>
@@ -412,7 +402,7 @@
         </w:tc>
         <w:tc>
           <w:tcPr>
-            <w:tcW w:w="1160" w:type="dxa"/>
+            <w:tcW w:w="1813" w:type="dxa"/>
           </w:tcPr>
           <w:p>
             <w:pPr>
@@ -438,7 +428,7 @@
         </w:tc>
         <w:tc>
           <w:tcPr>
-            <w:tcW w:w="3146" w:type="dxa"/>
+            <w:tcW w:w="4917" w:type="dxa"/>
           </w:tcPr>
           <w:p>
             <w:pPr>
@@ -464,7 +454,7 @@
         </w:tc>
         <w:tc>
           <w:tcPr>
-            <w:tcW w:w="2567" w:type="dxa"/>
+            <w:tcW w:w="4012" w:type="dxa"/>
           </w:tcPr>
           <w:p>
             <w:pPr>
@@ -492,12 +482,12 @@
       <w:tr>
         <w:trPr>
           <w:cnfStyle w:val="000000100000" w:firstRow="0" w:lastRow="0" w:firstColumn="0" w:lastColumn="0" w:oddVBand="0" w:evenVBand="0" w:oddHBand="1" w:evenHBand="0" w:firstRowFirstColumn="0" w:firstRowLastColumn="0" w:lastRowFirstColumn="0" w:lastRowLastColumn="0"/>
-          <w:trHeight w:val="1006"/>
+          <w:trHeight w:val="655"/>
         </w:trPr>
         <w:tc>
           <w:tcPr>
             <w:cnfStyle w:val="001000000000" w:firstRow="0" w:lastRow="0" w:firstColumn="1" w:lastColumn="0" w:oddVBand="0" w:evenVBand="0" w:oddHBand="0" w:evenHBand="0" w:firstRowFirstColumn="0" w:firstRowLastColumn="0" w:lastRowFirstColumn="0" w:lastRowLastColumn="0"/>
-            <w:tcW w:w="1710" w:type="dxa"/>
+            <w:tcW w:w="2672" w:type="dxa"/>
           </w:tcPr>
           <w:p>
             <w:pPr>
@@ -524,7 +514,7 @@
         </w:tc>
         <w:tc>
           <w:tcPr>
-            <w:tcW w:w="1160" w:type="dxa"/>
+            <w:tcW w:w="1813" w:type="dxa"/>
           </w:tcPr>
           <w:p>
             <w:pPr>
@@ -550,7 +540,7 @@
         </w:tc>
         <w:tc>
           <w:tcPr>
-            <w:tcW w:w="3146" w:type="dxa"/>
+            <w:tcW w:w="4917" w:type="dxa"/>
           </w:tcPr>
           <w:p>
             <w:pPr>
@@ -576,7 +566,7 @@
         </w:tc>
         <w:tc>
           <w:tcPr>
-            <w:tcW w:w="2567" w:type="dxa"/>
+            <w:tcW w:w="4012" w:type="dxa"/>
           </w:tcPr>
           <w:p>
             <w:pPr>
@@ -615,12 +605,12 @@
       </w:tr>
       <w:tr>
         <w:trPr>
-          <w:trHeight w:val="975"/>
+          <w:trHeight w:val="635"/>
         </w:trPr>
         <w:tc>
           <w:tcPr>
             <w:cnfStyle w:val="001000000000" w:firstRow="0" w:lastRow="0" w:firstColumn="1" w:lastColumn="0" w:oddVBand="0" w:evenVBand="0" w:oddHBand="0" w:evenHBand="0" w:firstRowFirstColumn="0" w:firstRowLastColumn="0" w:lastRowFirstColumn="0" w:lastRowLastColumn="0"/>
-            <w:tcW w:w="1710" w:type="dxa"/>
+            <w:tcW w:w="2672" w:type="dxa"/>
           </w:tcPr>
           <w:p>
             <w:pPr>
@@ -647,7 +637,7 @@
         </w:tc>
         <w:tc>
           <w:tcPr>
-            <w:tcW w:w="1160" w:type="dxa"/>
+            <w:tcW w:w="1813" w:type="dxa"/>
           </w:tcPr>
           <w:p>
             <w:pPr>
@@ -673,7 +663,7 @@
         </w:tc>
         <w:tc>
           <w:tcPr>
-            <w:tcW w:w="3146" w:type="dxa"/>
+            <w:tcW w:w="4917" w:type="dxa"/>
           </w:tcPr>
           <w:p>
             <w:pPr>
@@ -710,7 +700,7 @@
         </w:tc>
         <w:tc>
           <w:tcPr>
-            <w:tcW w:w="2567" w:type="dxa"/>
+            <w:tcW w:w="4012" w:type="dxa"/>
           </w:tcPr>
           <w:p>
             <w:pPr>
@@ -750,12 +740,12 @@
       <w:tr>
         <w:trPr>
           <w:cnfStyle w:val="000000100000" w:firstRow="0" w:lastRow="0" w:firstColumn="0" w:lastColumn="0" w:oddVBand="0" w:evenVBand="0" w:oddHBand="1" w:evenHBand="0" w:firstRowFirstColumn="0" w:firstRowLastColumn="0" w:lastRowFirstColumn="0" w:lastRowLastColumn="0"/>
-          <w:trHeight w:val="975"/>
+          <w:trHeight w:val="635"/>
         </w:trPr>
         <w:tc>
           <w:tcPr>
             <w:cnfStyle w:val="001000000000" w:firstRow="0" w:lastRow="0" w:firstColumn="1" w:lastColumn="0" w:oddVBand="0" w:evenVBand="0" w:oddHBand="0" w:evenHBand="0" w:firstRowFirstColumn="0" w:firstRowLastColumn="0" w:lastRowFirstColumn="0" w:lastRowLastColumn="0"/>
-            <w:tcW w:w="1710" w:type="dxa"/>
+            <w:tcW w:w="2672" w:type="dxa"/>
           </w:tcPr>
           <w:p>
             <w:pPr>
@@ -782,7 +772,7 @@
         </w:tc>
         <w:tc>
           <w:tcPr>
-            <w:tcW w:w="1160" w:type="dxa"/>
+            <w:tcW w:w="1813" w:type="dxa"/>
           </w:tcPr>
           <w:p>
             <w:pPr>
@@ -817,7 +807,7 @@
         </w:tc>
         <w:tc>
           <w:tcPr>
-            <w:tcW w:w="3146" w:type="dxa"/>
+            <w:tcW w:w="4917" w:type="dxa"/>
           </w:tcPr>
           <w:p>
             <w:pPr>
@@ -882,7 +872,7 @@
         </w:tc>
         <w:tc>
           <w:tcPr>
-            <w:tcW w:w="2567" w:type="dxa"/>
+            <w:tcW w:w="4012" w:type="dxa"/>
           </w:tcPr>
           <w:p>
             <w:pPr>
@@ -931,12 +921,12 @@
       </w:tr>
       <w:tr>
         <w:trPr>
-          <w:trHeight w:val="975"/>
+          <w:trHeight w:val="635"/>
         </w:trPr>
         <w:tc>
           <w:tcPr>
             <w:cnfStyle w:val="001000000000" w:firstRow="0" w:lastRow="0" w:firstColumn="1" w:lastColumn="0" w:oddVBand="0" w:evenVBand="0" w:oddHBand="0" w:evenHBand="0" w:firstRowFirstColumn="0" w:firstRowLastColumn="0" w:lastRowFirstColumn="0" w:lastRowLastColumn="0"/>
-            <w:tcW w:w="1710" w:type="dxa"/>
+            <w:tcW w:w="2672" w:type="dxa"/>
           </w:tcPr>
           <w:p>
             <w:pPr>
@@ -963,7 +953,7 @@
         </w:tc>
         <w:tc>
           <w:tcPr>
-            <w:tcW w:w="1160" w:type="dxa"/>
+            <w:tcW w:w="1813" w:type="dxa"/>
           </w:tcPr>
           <w:p>
             <w:pPr>
@@ -989,7 +979,7 @@
         </w:tc>
         <w:tc>
           <w:tcPr>
-            <w:tcW w:w="3146" w:type="dxa"/>
+            <w:tcW w:w="4917" w:type="dxa"/>
           </w:tcPr>
           <w:p>
             <w:pPr>
@@ -1021,7 +1011,6 @@
               </w:rPr>
               <w:t xml:space="preserve"> finalizados e </w:t>
             </w:r>
-            <w:proofErr w:type="spellStart"/>
             <w:r>
               <w:rPr>
                 <w:rFonts w:ascii="Arial" w:hAnsi="Arial" w:cs="Arial"/>
@@ -1029,9 +1018,8 @@
                 <w:sz w:val="28"/>
                 <w:szCs w:val="24"/>
               </w:rPr>
-              <w:t>respectiva</w:t>
-            </w:r>
-            <w:proofErr w:type="spellEnd"/>
+              <w:t>respetiva</w:t>
+            </w:r>
             <w:r>
               <w:rPr>
                 <w:rFonts w:ascii="Arial" w:hAnsi="Arial" w:cs="Arial"/>
@@ -1045,7 +1033,7 @@
         </w:tc>
         <w:tc>
           <w:tcPr>
-            <w:tcW w:w="2567" w:type="dxa"/>
+            <w:tcW w:w="4012" w:type="dxa"/>
           </w:tcPr>
           <w:p>
             <w:pPr>
@@ -1085,7 +1073,16 @@
                 <w:sz w:val="28"/>
                 <w:szCs w:val="24"/>
               </w:rPr>
-              <w:t>Catariana Pires</w:t>
+              <w:t>Catari</w:t>
+            </w:r>
+            <w:r>
+              <w:rPr>
+                <w:rFonts w:ascii="Arial" w:hAnsi="Arial" w:cs="Arial"/>
+                <w:color w:val="auto"/>
+                <w:sz w:val="28"/>
+                <w:szCs w:val="24"/>
+              </w:rPr>
+              <w:t>na Pires</w:t>
             </w:r>
           </w:p>
         </w:tc>
@@ -1159,6 +1156,8 @@
             </w:rPr>
             <w:t>Índice</w:t>
           </w:r>
+          <w:bookmarkStart w:id="0" w:name="_GoBack"/>
+          <w:bookmarkEnd w:id="0"/>
         </w:p>
         <w:p>
           <w:pPr>
@@ -1438,6 +1437,7 @@
       </w:pPr>
       <w:bookmarkStart w:id="1" w:name="_Toc525999399"/>
       <w:r>
+        <w:lastRenderedPageBreak/>
         <w:t>Introdução</w:t>
       </w:r>
       <w:bookmarkEnd w:id="1"/>
@@ -1645,6 +1645,7 @@
       </w:pPr>
       <w:bookmarkStart w:id="2" w:name="_Toc525999400"/>
       <w:r>
+        <w:lastRenderedPageBreak/>
         <w:t>Tabela de Requisitos</w:t>
       </w:r>
       <w:bookmarkEnd w:id="2"/>
@@ -1661,7 +1662,7 @@
     </w:p>
     <w:p>
       <w:pPr>
-        <w:spacing w:after="240" w:line="240" w:lineRule="auto"/>
+        <w:spacing w:after="240" w:line="276" w:lineRule="auto"/>
         <w:ind w:firstLine="360"/>
         <w:jc w:val="both"/>
         <w:rPr>
@@ -1680,7 +1681,154 @@
           <w:szCs w:val="24"/>
           <w:lang w:eastAsia="pt-PT"/>
         </w:rPr>
-        <w:t>De forma a melhor perceber a diferença de importância entre os diferentes requisitos, foram criados 3 níveis de prioridade, "essencial", "importante" e "desejável".</w:t>
+        <w:t>De forma a facilitar a perceção d</w:t>
+      </w:r>
+      <w:r>
+        <w:rPr>
+          <w:rFonts w:ascii="Arial" w:eastAsia="Times New Roman" w:hAnsi="Arial" w:cs="Arial"/>
+          <w:color w:val="24292E"/>
+          <w:sz w:val="24"/>
+          <w:szCs w:val="24"/>
+          <w:lang w:eastAsia="pt-PT"/>
+        </w:rPr>
+        <w:t>os vários requisitos que constituem a tabela, dividimo-la em colunas que caraterizam mais precisamente cada um dos requisitos.</w:t>
+      </w:r>
+    </w:p>
+    <w:p>
+      <w:pPr>
+        <w:spacing w:after="240" w:line="276" w:lineRule="auto"/>
+        <w:ind w:firstLine="360"/>
+        <w:jc w:val="both"/>
+        <w:rPr>
+          <w:rFonts w:ascii="Arial" w:eastAsia="Times New Roman" w:hAnsi="Arial" w:cs="Arial"/>
+          <w:color w:val="24292E"/>
+          <w:sz w:val="24"/>
+          <w:szCs w:val="24"/>
+          <w:lang w:eastAsia="pt-PT"/>
+        </w:rPr>
+      </w:pPr>
+      <w:r>
+        <w:rPr>
+          <w:rFonts w:ascii="Arial" w:eastAsia="Times New Roman" w:hAnsi="Arial" w:cs="Arial"/>
+          <w:color w:val="24292E"/>
+          <w:sz w:val="24"/>
+          <w:szCs w:val="24"/>
+          <w:lang w:eastAsia="pt-PT"/>
+        </w:rPr>
+        <w:t>O campo denominado “</w:t>
+      </w:r>
+      <w:r>
+        <w:rPr>
+          <w:rFonts w:ascii="Arial" w:eastAsia="Times New Roman" w:hAnsi="Arial" w:cs="Arial"/>
+          <w:b/>
+          <w:color w:val="24292E"/>
+          <w:sz w:val="24"/>
+          <w:szCs w:val="24"/>
+          <w:lang w:eastAsia="pt-PT"/>
+        </w:rPr>
+        <w:t>Implementação</w:t>
+      </w:r>
+      <w:r>
+        <w:rPr>
+          <w:rFonts w:ascii="Arial" w:eastAsia="Times New Roman" w:hAnsi="Arial" w:cs="Arial"/>
+          <w:color w:val="24292E"/>
+          <w:sz w:val="24"/>
+          <w:szCs w:val="24"/>
+          <w:lang w:eastAsia="pt-PT"/>
+        </w:rPr>
+        <w:t xml:space="preserve">”, indica para que sprint será necessário o cumprimento do requisito. A </w:t>
+      </w:r>
+      <w:r>
+        <w:rPr>
+          <w:rFonts w:ascii="Arial" w:eastAsia="Times New Roman" w:hAnsi="Arial" w:cs="Arial"/>
+          <w:b/>
+          <w:color w:val="24292E"/>
+          <w:sz w:val="24"/>
+          <w:szCs w:val="24"/>
+          <w:lang w:eastAsia="pt-PT"/>
+        </w:rPr>
+        <w:t>obrigatoriedade</w:t>
+      </w:r>
+      <w:r>
+        <w:rPr>
+          <w:rFonts w:ascii="Arial" w:eastAsia="Times New Roman" w:hAnsi="Arial" w:cs="Arial"/>
+          <w:color w:val="24292E"/>
+          <w:sz w:val="24"/>
+          <w:szCs w:val="24"/>
+          <w:lang w:eastAsia="pt-PT"/>
+        </w:rPr>
+        <w:t xml:space="preserve"> é importante, pois deve ser sempre dada prioridade a requisitos obrigatórios e, claro, com </w:t>
+      </w:r>
+      <w:r>
+        <w:rPr>
+          <w:rFonts w:ascii="Arial" w:eastAsia="Times New Roman" w:hAnsi="Arial" w:cs="Arial"/>
+          <w:b/>
+          <w:color w:val="24292E"/>
+          <w:sz w:val="24"/>
+          <w:szCs w:val="24"/>
+          <w:lang w:eastAsia="pt-PT"/>
+        </w:rPr>
+        <w:t>prioridade</w:t>
+      </w:r>
+      <w:r>
+        <w:rPr>
+          <w:rFonts w:ascii="Arial" w:eastAsia="Times New Roman" w:hAnsi="Arial" w:cs="Arial"/>
+          <w:color w:val="24292E"/>
+          <w:sz w:val="24"/>
+          <w:szCs w:val="24"/>
+          <w:lang w:eastAsia="pt-PT"/>
+        </w:rPr>
+        <w:t xml:space="preserve"> mais elevada. Esta, necessária para </w:t>
+      </w:r>
+      <w:r>
+        <w:rPr>
+          <w:rFonts w:ascii="Arial" w:eastAsia="Times New Roman" w:hAnsi="Arial" w:cs="Arial"/>
+          <w:color w:val="24292E"/>
+          <w:sz w:val="24"/>
+          <w:szCs w:val="24"/>
+          <w:lang w:eastAsia="pt-PT"/>
+        </w:rPr>
+        <w:t xml:space="preserve">perceber a importância </w:t>
+      </w:r>
+      <w:r>
+        <w:rPr>
+          <w:rFonts w:ascii="Arial" w:eastAsia="Times New Roman" w:hAnsi="Arial" w:cs="Arial"/>
+          <w:color w:val="24292E"/>
+          <w:sz w:val="24"/>
+          <w:szCs w:val="24"/>
+          <w:lang w:eastAsia="pt-PT"/>
+        </w:rPr>
+        <w:t>d</w:t>
+      </w:r>
+      <w:r>
+        <w:rPr>
+          <w:rFonts w:ascii="Arial" w:eastAsia="Times New Roman" w:hAnsi="Arial" w:cs="Arial"/>
+          <w:color w:val="24292E"/>
+          <w:sz w:val="24"/>
+          <w:szCs w:val="24"/>
+          <w:lang w:eastAsia="pt-PT"/>
+        </w:rPr>
+        <w:t xml:space="preserve">os diferentes requisitos, </w:t>
+      </w:r>
+      <w:r>
+        <w:rPr>
+          <w:rFonts w:ascii="Arial" w:eastAsia="Times New Roman" w:hAnsi="Arial" w:cs="Arial"/>
+          <w:color w:val="24292E"/>
+          <w:sz w:val="24"/>
+          <w:szCs w:val="24"/>
+          <w:lang w:eastAsia="pt-PT"/>
+        </w:rPr>
+        <w:t>é classificada em</w:t>
+      </w:r>
+      <w:r>
+        <w:rPr>
+          <w:rFonts w:ascii="Arial" w:eastAsia="Times New Roman" w:hAnsi="Arial" w:cs="Arial"/>
+          <w:color w:val="24292E"/>
+          <w:sz w:val="24"/>
+          <w:szCs w:val="24"/>
+          <w:lang w:eastAsia="pt-PT"/>
+        </w:rPr>
+        <w:t xml:space="preserve"> 3 níveis:</w:t>
       </w:r>
     </w:p>
     <w:p>
@@ -1689,7 +1837,7 @@
           <w:ilvl w:val="0"/>
           <w:numId w:val="1"/>
         </w:numPr>
-        <w:spacing w:before="100" w:beforeAutospacing="1" w:after="100" w:afterAutospacing="1" w:line="240" w:lineRule="auto"/>
+        <w:spacing w:before="100" w:beforeAutospacing="1" w:after="100" w:afterAutospacing="1" w:line="276" w:lineRule="auto"/>
         <w:jc w:val="both"/>
         <w:rPr>
           <w:rFonts w:ascii="Arial" w:eastAsia="Times New Roman" w:hAnsi="Arial" w:cs="Arial"/>
@@ -1752,7 +1900,7 @@
           <w:ilvl w:val="0"/>
           <w:numId w:val="1"/>
         </w:numPr>
-        <w:spacing w:before="60" w:after="100" w:afterAutospacing="1" w:line="240" w:lineRule="auto"/>
+        <w:spacing w:before="60" w:after="100" w:afterAutospacing="1" w:line="276" w:lineRule="auto"/>
         <w:jc w:val="both"/>
         <w:rPr>
           <w:rFonts w:ascii="Arial" w:eastAsia="Times New Roman" w:hAnsi="Arial" w:cs="Arial"/>
@@ -1803,7 +1951,7 @@
           <w:ilvl w:val="0"/>
           <w:numId w:val="1"/>
         </w:numPr>
-        <w:spacing w:before="60" w:after="100" w:afterAutospacing="1" w:line="240" w:lineRule="auto"/>
+        <w:spacing w:before="60" w:after="100" w:afterAutospacing="1" w:line="276" w:lineRule="auto"/>
         <w:jc w:val="both"/>
         <w:rPr>
           <w:rFonts w:ascii="Arial" w:hAnsi="Arial" w:cs="Arial"/>
@@ -1845,6 +1993,274 @@
           <w:lang w:eastAsia="pt-PT"/>
         </w:rPr>
         <w:t> - requisito sem obrigatoriedade em relação às funcionalidades básicas do sistema, podendo apenas ser implementado numa versão futura da aplicação.</w:t>
+      </w:r>
+    </w:p>
+    <w:p>
+      <w:pPr>
+        <w:spacing w:before="60" w:after="100" w:afterAutospacing="1" w:line="276" w:lineRule="auto"/>
+        <w:ind w:firstLine="360"/>
+        <w:jc w:val="both"/>
+        <w:rPr>
+          <w:rFonts w:ascii="Arial" w:eastAsia="Times New Roman" w:hAnsi="Arial" w:cs="Arial"/>
+          <w:bCs/>
+          <w:color w:val="24292E"/>
+          <w:sz w:val="24"/>
+          <w:szCs w:val="24"/>
+          <w:lang w:eastAsia="pt-PT"/>
+        </w:rPr>
+      </w:pPr>
+      <w:r>
+        <w:rPr>
+          <w:rFonts w:ascii="Arial" w:eastAsia="Times New Roman" w:hAnsi="Arial" w:cs="Arial"/>
+          <w:bCs/>
+          <w:color w:val="24292E"/>
+          <w:sz w:val="24"/>
+          <w:szCs w:val="24"/>
+          <w:lang w:eastAsia="pt-PT"/>
+        </w:rPr>
+        <w:t>Por sua vez, a</w:t>
+      </w:r>
+      <w:r>
+        <w:rPr>
+          <w:rFonts w:ascii="Arial" w:eastAsia="Times New Roman" w:hAnsi="Arial" w:cs="Arial"/>
+          <w:b/>
+          <w:bCs/>
+          <w:color w:val="24292E"/>
+          <w:sz w:val="24"/>
+          <w:szCs w:val="24"/>
+          <w:lang w:eastAsia="pt-PT"/>
+        </w:rPr>
+        <w:t xml:space="preserve"> validação </w:t>
+      </w:r>
+      <w:r>
+        <w:rPr>
+          <w:rFonts w:ascii="Arial" w:eastAsia="Times New Roman" w:hAnsi="Arial" w:cs="Arial"/>
+          <w:bCs/>
+          <w:color w:val="24292E"/>
+          <w:sz w:val="24"/>
+          <w:szCs w:val="24"/>
+          <w:lang w:eastAsia="pt-PT"/>
+        </w:rPr>
+        <w:t xml:space="preserve">indica se o </w:t>
+      </w:r>
+      <w:r>
+        <w:rPr>
+          <w:rFonts w:ascii="Arial" w:eastAsia="Times New Roman" w:hAnsi="Arial" w:cs="Arial"/>
+          <w:bCs/>
+          <w:color w:val="24292E"/>
+          <w:sz w:val="24"/>
+          <w:szCs w:val="24"/>
+          <w:lang w:eastAsia="pt-PT"/>
+        </w:rPr>
+        <w:t xml:space="preserve">requisito foi, ou não, validado, assim como a </w:t>
+      </w:r>
+      <w:r>
+        <w:rPr>
+          <w:rFonts w:ascii="Arial" w:eastAsia="Times New Roman" w:hAnsi="Arial" w:cs="Arial"/>
+          <w:b/>
+          <w:bCs/>
+          <w:color w:val="24292E"/>
+          <w:sz w:val="24"/>
+          <w:szCs w:val="24"/>
+          <w:lang w:eastAsia="pt-PT"/>
+        </w:rPr>
+        <w:t>implementação</w:t>
+      </w:r>
+      <w:r>
+        <w:rPr>
+          <w:rFonts w:ascii="Arial" w:eastAsia="Times New Roman" w:hAnsi="Arial" w:cs="Arial"/>
+          <w:bCs/>
+          <w:color w:val="24292E"/>
+          <w:sz w:val="24"/>
+          <w:szCs w:val="24"/>
+          <w:lang w:eastAsia="pt-PT"/>
+        </w:rPr>
+        <w:t xml:space="preserve"> indica se este está implementado. O </w:t>
+      </w:r>
+      <w:r>
+        <w:rPr>
+          <w:rFonts w:ascii="Arial" w:eastAsia="Times New Roman" w:hAnsi="Arial" w:cs="Arial"/>
+          <w:b/>
+          <w:bCs/>
+          <w:color w:val="24292E"/>
+          <w:sz w:val="24"/>
+          <w:szCs w:val="24"/>
+          <w:lang w:eastAsia="pt-PT"/>
+        </w:rPr>
+        <w:t>tipo</w:t>
+      </w:r>
+      <w:r>
+        <w:rPr>
+          <w:rFonts w:ascii="Arial" w:eastAsia="Times New Roman" w:hAnsi="Arial" w:cs="Arial"/>
+          <w:bCs/>
+          <w:color w:val="24292E"/>
+          <w:sz w:val="24"/>
+          <w:szCs w:val="24"/>
+          <w:lang w:eastAsia="pt-PT"/>
+        </w:rPr>
+        <w:t xml:space="preserve"> pode ser </w:t>
+      </w:r>
+      <w:r>
+        <w:rPr>
+          <w:rFonts w:ascii="Arial" w:eastAsia="Times New Roman" w:hAnsi="Arial" w:cs="Arial"/>
+          <w:bCs/>
+          <w:color w:val="24292E"/>
+          <w:sz w:val="24"/>
+          <w:szCs w:val="24"/>
+          <w:u w:val="single"/>
+          <w:lang w:eastAsia="pt-PT"/>
+        </w:rPr>
+        <w:t>funcional</w:t>
+      </w:r>
+      <w:r>
+        <w:rPr>
+          <w:rFonts w:ascii="Arial" w:eastAsia="Times New Roman" w:hAnsi="Arial" w:cs="Arial"/>
+          <w:bCs/>
+          <w:color w:val="24292E"/>
+          <w:sz w:val="24"/>
+          <w:szCs w:val="24"/>
+          <w:lang w:eastAsia="pt-PT"/>
+        </w:rPr>
+        <w:t xml:space="preserve"> ou </w:t>
+      </w:r>
+      <w:r>
+        <w:rPr>
+          <w:rFonts w:ascii="Arial" w:eastAsia="Times New Roman" w:hAnsi="Arial" w:cs="Arial"/>
+          <w:bCs/>
+          <w:color w:val="24292E"/>
+          <w:sz w:val="24"/>
+          <w:szCs w:val="24"/>
+          <w:u w:val="single"/>
+          <w:lang w:eastAsia="pt-PT"/>
+        </w:rPr>
+        <w:t>não funcional</w:t>
+      </w:r>
+      <w:r>
+        <w:rPr>
+          <w:rFonts w:ascii="Arial" w:eastAsia="Times New Roman" w:hAnsi="Arial" w:cs="Arial"/>
+          <w:bCs/>
+          <w:color w:val="24292E"/>
+          <w:sz w:val="24"/>
+          <w:szCs w:val="24"/>
+          <w:lang w:eastAsia="pt-PT"/>
+        </w:rPr>
+        <w:t>. Por último, a coluna “</w:t>
+      </w:r>
+      <w:r>
+        <w:rPr>
+          <w:rFonts w:ascii="Arial" w:eastAsia="Times New Roman" w:hAnsi="Arial" w:cs="Arial"/>
+          <w:b/>
+          <w:bCs/>
+          <w:color w:val="24292E"/>
+          <w:sz w:val="24"/>
+          <w:szCs w:val="24"/>
+          <w:lang w:eastAsia="pt-PT"/>
+        </w:rPr>
+        <w:t>Removido</w:t>
+      </w:r>
+      <w:r>
+        <w:rPr>
+          <w:rFonts w:ascii="Arial" w:eastAsia="Times New Roman" w:hAnsi="Arial" w:cs="Arial"/>
+          <w:bCs/>
+          <w:color w:val="24292E"/>
+          <w:sz w:val="24"/>
+          <w:szCs w:val="24"/>
+          <w:lang w:eastAsia="pt-PT"/>
+        </w:rPr>
+        <w:t>” indica se este já não está na lista para ser implementado e “</w:t>
+      </w:r>
+      <w:r>
+        <w:rPr>
+          <w:rFonts w:ascii="Arial" w:eastAsia="Times New Roman" w:hAnsi="Arial" w:cs="Arial"/>
+          <w:b/>
+          <w:bCs/>
+          <w:color w:val="24292E"/>
+          <w:sz w:val="24"/>
+          <w:szCs w:val="24"/>
+          <w:lang w:eastAsia="pt-PT"/>
+        </w:rPr>
+        <w:t>Alterado</w:t>
+      </w:r>
+      <w:r>
+        <w:rPr>
+          <w:rFonts w:ascii="Arial" w:eastAsia="Times New Roman" w:hAnsi="Arial" w:cs="Arial"/>
+          <w:bCs/>
+          <w:color w:val="24292E"/>
+          <w:sz w:val="24"/>
+          <w:szCs w:val="24"/>
+          <w:lang w:eastAsia="pt-PT"/>
+        </w:rPr>
+        <w:t xml:space="preserve">” se este já não é como </w:t>
+      </w:r>
+      <w:r>
+        <w:rPr>
+          <w:rFonts w:ascii="Arial" w:eastAsia="Times New Roman" w:hAnsi="Arial" w:cs="Arial"/>
+          <w:bCs/>
+          <w:color w:val="24292E"/>
+          <w:sz w:val="24"/>
+          <w:szCs w:val="24"/>
+          <w:lang w:eastAsia="pt-PT"/>
+        </w:rPr>
+        <w:t>descrito originalmente</w:t>
+      </w:r>
+      <w:r>
+        <w:rPr>
+          <w:rFonts w:ascii="Arial" w:eastAsia="Times New Roman" w:hAnsi="Arial" w:cs="Arial"/>
+          <w:bCs/>
+          <w:color w:val="24292E"/>
+          <w:sz w:val="24"/>
+          <w:szCs w:val="24"/>
+          <w:lang w:eastAsia="pt-PT"/>
+        </w:rPr>
+        <w:t>.</w:t>
+      </w:r>
+    </w:p>
+    <w:p>
+      <w:pPr>
+        <w:spacing w:before="60" w:after="100" w:afterAutospacing="1" w:line="276" w:lineRule="auto"/>
+        <w:ind w:firstLine="360"/>
+        <w:jc w:val="both"/>
+        <w:rPr>
+          <w:rFonts w:ascii="Arial" w:hAnsi="Arial" w:cs="Arial"/>
+          <w:b/>
+          <w:sz w:val="32"/>
+          <w:szCs w:val="72"/>
+        </w:rPr>
+      </w:pPr>
+      <w:r>
+        <w:rPr>
+          <w:rFonts w:ascii="Arial" w:eastAsia="Times New Roman" w:hAnsi="Arial" w:cs="Arial"/>
+          <w:bCs/>
+          <w:color w:val="24292E"/>
+          <w:sz w:val="24"/>
+          <w:szCs w:val="24"/>
+          <w:lang w:eastAsia="pt-PT"/>
+        </w:rPr>
+        <w:t xml:space="preserve">De seguida, apresentamos a tabela de requisitos atual, de acordo com o ficheiro </w:t>
+      </w:r>
+      <w:proofErr w:type="spellStart"/>
+      <w:r>
+        <w:rPr>
+          <w:rFonts w:ascii="Arial" w:eastAsia="Times New Roman" w:hAnsi="Arial" w:cs="Arial"/>
+          <w:bCs/>
+          <w:color w:val="24292E"/>
+          <w:sz w:val="24"/>
+          <w:szCs w:val="24"/>
+          <w:lang w:eastAsia="pt-PT"/>
+        </w:rPr>
+        <w:t>excel</w:t>
+      </w:r>
+      <w:proofErr w:type="spellEnd"/>
+      <w:r>
+        <w:rPr>
+          <w:rFonts w:ascii="Arial" w:eastAsia="Times New Roman" w:hAnsi="Arial" w:cs="Arial"/>
+          <w:bCs/>
+          <w:color w:val="24292E"/>
+          <w:sz w:val="24"/>
+          <w:szCs w:val="24"/>
+          <w:lang w:eastAsia="pt-PT"/>
+        </w:rPr>
+        <w:t xml:space="preserve"> onde esta é elaborada.</w:t>
       </w:r>
     </w:p>
     <w:p>
@@ -1932,6 +2348,7 @@
                 <w:szCs w:val="24"/>
                 <w:lang w:eastAsia="pt-PT"/>
               </w:rPr>
+              <w:lastRenderedPageBreak/>
               <w:t>Requisito</w:t>
             </w:r>
           </w:p>
@@ -4391,7 +4808,6 @@
                 <w:szCs w:val="20"/>
                 <w:lang w:eastAsia="pt-PT"/>
               </w:rPr>
-              <w:lastRenderedPageBreak/>
               <w:t>No registo devem ser sugeridos temas de interesse populares ao utilizador</w:t>
             </w:r>
           </w:p>
@@ -10594,6 +11010,7 @@
                 <w:szCs w:val="20"/>
                 <w:lang w:eastAsia="pt-PT"/>
               </w:rPr>
+              <w:lastRenderedPageBreak/>
               <w:t>O utilizador pode aceder ao perfil de outro utilizador</w:t>
             </w:r>
           </w:p>
@@ -12847,20 +13264,131 @@
     </w:p>
     <w:p>
       <w:pPr>
-        <w:spacing w:line="360" w:lineRule="auto"/>
-        <w:rPr>
-          <w:b/>
-          <w:sz w:val="96"/>
-          <w:szCs w:val="96"/>
+        <w:pStyle w:val="Titulooo"/>
+        <w:rPr>
+          <w:noProof/>
+        </w:rPr>
+      </w:pPr>
+      <w:bookmarkStart w:id="3" w:name="_Toc525999401"/>
+      <w:proofErr w:type="spellStart"/>
+      <w:r>
+        <w:lastRenderedPageBreak/>
+        <w:t>Mockups</w:t>
+      </w:r>
+      <w:bookmarkEnd w:id="3"/>
+      <w:proofErr w:type="spellEnd"/>
+      <w:r>
+        <w:rPr>
+          <w:noProof/>
+        </w:rPr>
+        <w:t xml:space="preserve"> </w:t>
+      </w:r>
+    </w:p>
+    <w:p>
+      <w:pPr>
+        <w:pStyle w:val="Titulooo"/>
+        <w:rPr>
+          <w:b w:val="0"/>
+          <w:noProof/>
+          <w:sz w:val="24"/>
         </w:rPr>
       </w:pPr>
     </w:p>
     <w:p>
       <w:pPr>
-        <w:spacing w:line="360" w:lineRule="auto"/>
-        <w:rPr>
-          <w:rFonts w:ascii="Arial" w:hAnsi="Arial" w:cs="Arial"/>
-          <w:b/>
+        <w:pStyle w:val="Titulooo"/>
+        <w:spacing w:line="276" w:lineRule="auto"/>
+        <w:ind w:firstLine="708"/>
+        <w:jc w:val="both"/>
+        <w:rPr>
+          <w:b w:val="0"/>
+          <w:noProof/>
+          <w:sz w:val="24"/>
+        </w:rPr>
+      </w:pPr>
+      <w:r>
+        <w:rPr>
+          <w:b w:val="0"/>
+          <w:noProof/>
+          <w:sz w:val="24"/>
+        </w:rPr>
+        <w:t>Os mockups são uma ferramenta deveras importante para o desenvolvimento do projeto, uma vez que, ilustram os requisitos descritos anteriormente. Servem assim, como suporte para a equipa de Implementação, pois esta fica com uma ideia mais visual</w:t>
+      </w:r>
+      <w:r>
+        <w:rPr>
+          <w:b w:val="0"/>
+          <w:noProof/>
+          <w:sz w:val="24"/>
+        </w:rPr>
+        <w:t xml:space="preserve"> e </w:t>
+      </w:r>
+      <w:r>
+        <w:rPr>
+          <w:b w:val="0"/>
+          <w:noProof/>
+          <w:sz w:val="24"/>
+        </w:rPr>
+        <w:t>fidigna por onde se guiar.</w:t>
+      </w:r>
+    </w:p>
+    <w:p>
+      <w:pPr>
+        <w:pStyle w:val="Titulooo"/>
+        <w:spacing w:line="276" w:lineRule="auto"/>
+        <w:ind w:firstLine="708"/>
+        <w:jc w:val="both"/>
+        <w:rPr>
+          <w:b w:val="0"/>
+          <w:noProof/>
+          <w:sz w:val="24"/>
+        </w:rPr>
+      </w:pPr>
+      <w:r>
+        <w:rPr>
+          <w:b w:val="0"/>
+          <w:noProof/>
+          <w:sz w:val="24"/>
+        </w:rPr>
+        <w:t>De seguida, apresentamos os mockups desenvolvidos até ao momento, pela equipa, após ter conhecimento de todos os requisitos impostos pelo cliente.</w:t>
+      </w:r>
+    </w:p>
+    <w:p>
+      <w:pPr>
+        <w:pStyle w:val="Titulooo"/>
+        <w:rPr>
+          <w:noProof/>
+        </w:rPr>
+      </w:pPr>
+    </w:p>
+    <w:p>
+      <w:pPr>
+        <w:pStyle w:val="Titulooo"/>
+        <w:rPr>
+          <w:noProof/>
+        </w:rPr>
+      </w:pPr>
+    </w:p>
+    <w:p>
+      <w:pPr>
+        <w:pStyle w:val="Titulooo"/>
+        <w:rPr>
+          <w:noProof/>
+        </w:rPr>
+      </w:pPr>
+    </w:p>
+    <w:p>
+      <w:pPr>
+        <w:pStyle w:val="Titulooo"/>
+        <w:rPr>
+          <w:noProof/>
+        </w:rPr>
+      </w:pPr>
+    </w:p>
+    <w:p>
+      <w:pPr>
+        <w:pStyle w:val="Titulooo"/>
+        <w:rPr>
+          <w:rFonts w:cs="Arial"/>
           <w:sz w:val="96"/>
           <w:szCs w:val="96"/>
         </w:rPr>
@@ -12920,18 +13448,6 @@
           </wp:anchor>
         </w:drawing>
       </w:r>
-    </w:p>
-    <w:p>
-      <w:pPr>
-        <w:pStyle w:val="Titulooo"/>
-      </w:pPr>
-      <w:bookmarkStart w:id="3" w:name="_Toc525999401"/>
-      <w:proofErr w:type="spellStart"/>
-      <w:r>
-        <w:t>Mockups</w:t>
-      </w:r>
-      <w:bookmarkEnd w:id="3"/>
-      <w:proofErr w:type="spellEnd"/>
       <w:r>
         <w:tab/>
       </w:r>
@@ -13019,10 +13535,11 @@
                             <w:r>
                               <w:rPr>
                                 <w:rFonts w:ascii="Arial" w:hAnsi="Arial" w:cs="Arial"/>
+                                <w:b/>
                                 <w:sz w:val="28"/>
                                 <w:szCs w:val="28"/>
                               </w:rPr>
-                              <w:t>Primeiro ecrã da aplicação. Login feito com credenciais existentes, caso contrário opção</w:t>
+                              <w:t>Primeiro ecrã da aplicação.</w:t>
                             </w:r>
                             <w:r>
                               <w:rPr>
@@ -13030,8 +13547,7 @@
                                 <w:sz w:val="28"/>
                                 <w:szCs w:val="28"/>
                               </w:rPr>
-                              <w:br/>
-                              <w:t xml:space="preserve">de signup. Botão “?” para informações relacionadas com o login, sendo possível </w:t>
+                              <w:t xml:space="preserve"> Login feito com credenciais existentes, caso</w:t>
                             </w:r>
                             <w:r>
                               <w:rPr>
@@ -13039,8 +13555,97 @@
                                 <w:sz w:val="28"/>
                                 <w:szCs w:val="28"/>
                               </w:rPr>
-                              <w:br/>
-                              <w:t>desenvolver um pop-up com a opção da recuperação da password.</w:t>
+                              <w:t xml:space="preserve"> o utilizador</w:t>
+                            </w:r>
+                            <w:r>
+                              <w:rPr>
+                                <w:rFonts w:ascii="Arial" w:hAnsi="Arial" w:cs="Arial"/>
+                                <w:sz w:val="28"/>
+                                <w:szCs w:val="28"/>
+                              </w:rPr>
+                              <w:t xml:space="preserve"> </w:t>
+                            </w:r>
+                            <w:r>
+                              <w:rPr>
+                                <w:rFonts w:ascii="Arial" w:hAnsi="Arial" w:cs="Arial"/>
+                                <w:sz w:val="28"/>
+                                <w:szCs w:val="28"/>
+                              </w:rPr>
+                              <w:t>não disponha de uma conta na aplicação, deve seguir a</w:t>
+                            </w:r>
+                            <w:r>
+                              <w:rPr>
+                                <w:rFonts w:ascii="Arial" w:hAnsi="Arial" w:cs="Arial"/>
+                                <w:sz w:val="28"/>
+                                <w:szCs w:val="28"/>
+                              </w:rPr>
+                              <w:t xml:space="preserve"> opção</w:t>
+                            </w:r>
+                            <w:r>
+                              <w:rPr>
+                                <w:rFonts w:ascii="Arial" w:hAnsi="Arial" w:cs="Arial"/>
+                                <w:sz w:val="28"/>
+                                <w:szCs w:val="28"/>
+                              </w:rPr>
+                              <w:t xml:space="preserve"> de SIGNUP</w:t>
+                            </w:r>
+                            <w:r>
+                              <w:rPr>
+                                <w:rFonts w:ascii="Arial" w:hAnsi="Arial" w:cs="Arial"/>
+                                <w:sz w:val="28"/>
+                                <w:szCs w:val="28"/>
+                              </w:rPr>
+                              <w:t>. Botão “?” para informações relacionadas com o login, sendo</w:t>
+                            </w:r>
+                            <w:r>
+                              <w:rPr>
+                                <w:rFonts w:ascii="Arial" w:hAnsi="Arial" w:cs="Arial"/>
+                                <w:sz w:val="28"/>
+                                <w:szCs w:val="28"/>
+                              </w:rPr>
+                              <w:t xml:space="preserve"> </w:t>
+                            </w:r>
+                            <w:r>
+                              <w:rPr>
+                                <w:rFonts w:ascii="Arial" w:hAnsi="Arial" w:cs="Arial"/>
+                                <w:sz w:val="28"/>
+                                <w:szCs w:val="28"/>
+                              </w:rPr>
+                              <w:t>possível</w:t>
+                            </w:r>
+                            <w:r>
+                              <w:rPr>
+                                <w:rFonts w:ascii="Arial" w:hAnsi="Arial" w:cs="Arial"/>
+                                <w:sz w:val="28"/>
+                                <w:szCs w:val="28"/>
+                              </w:rPr>
+                              <w:t xml:space="preserve"> </w:t>
+                            </w:r>
+                            <w:r>
+                              <w:rPr>
+                                <w:rFonts w:ascii="Arial" w:hAnsi="Arial" w:cs="Arial"/>
+                                <w:sz w:val="28"/>
+                                <w:szCs w:val="28"/>
+                              </w:rPr>
+                              <w:t>desenvolver um pop-</w:t>
+                            </w:r>
+                            <w:proofErr w:type="spellStart"/>
+                            <w:r>
+                              <w:rPr>
+                                <w:rFonts w:ascii="Arial" w:hAnsi="Arial" w:cs="Arial"/>
+                                <w:sz w:val="28"/>
+                                <w:szCs w:val="28"/>
+                              </w:rPr>
+                              <w:t>up</w:t>
+                            </w:r>
+                            <w:proofErr w:type="spellEnd"/>
+                            <w:r>
+                              <w:rPr>
+                                <w:rFonts w:ascii="Arial" w:hAnsi="Arial" w:cs="Arial"/>
+                                <w:sz w:val="28"/>
+                                <w:szCs w:val="28"/>
+                              </w:rPr>
+                              <w:t xml:space="preserve"> com a opção da recuperação da password.</w:t>
                             </w:r>
                           </w:p>
                         </w:txbxContent>
@@ -13081,10 +13686,11 @@
                       <w:r>
                         <w:rPr>
                           <w:rFonts w:ascii="Arial" w:hAnsi="Arial" w:cs="Arial"/>
+                          <w:b/>
                           <w:sz w:val="28"/>
                           <w:szCs w:val="28"/>
                         </w:rPr>
-                        <w:t>Primeiro ecrã da aplicação. Login feito com credenciais existentes, caso contrário opção</w:t>
+                        <w:t>Primeiro ecrã da aplicação.</w:t>
                       </w:r>
                       <w:r>
                         <w:rPr>
@@ -13092,8 +13698,7 @@
                           <w:sz w:val="28"/>
                           <w:szCs w:val="28"/>
                         </w:rPr>
-                        <w:br/>
-                        <w:t xml:space="preserve">de signup. Botão “?” para informações relacionadas com o login, sendo possível </w:t>
+                        <w:t xml:space="preserve"> Login feito com credenciais existentes, caso</w:t>
                       </w:r>
                       <w:r>
                         <w:rPr>
@@ -13101,8 +13706,97 @@
                           <w:sz w:val="28"/>
                           <w:szCs w:val="28"/>
                         </w:rPr>
-                        <w:br/>
-                        <w:t>desenvolver um pop-up com a opção da recuperação da password.</w:t>
+                        <w:t xml:space="preserve"> o utilizador</w:t>
+                      </w:r>
+                      <w:r>
+                        <w:rPr>
+                          <w:rFonts w:ascii="Arial" w:hAnsi="Arial" w:cs="Arial"/>
+                          <w:sz w:val="28"/>
+                          <w:szCs w:val="28"/>
+                        </w:rPr>
+                        <w:t xml:space="preserve"> </w:t>
+                      </w:r>
+                      <w:r>
+                        <w:rPr>
+                          <w:rFonts w:ascii="Arial" w:hAnsi="Arial" w:cs="Arial"/>
+                          <w:sz w:val="28"/>
+                          <w:szCs w:val="28"/>
+                        </w:rPr>
+                        <w:t>não disponha de uma conta na aplicação, deve seguir a</w:t>
+                      </w:r>
+                      <w:r>
+                        <w:rPr>
+                          <w:rFonts w:ascii="Arial" w:hAnsi="Arial" w:cs="Arial"/>
+                          <w:sz w:val="28"/>
+                          <w:szCs w:val="28"/>
+                        </w:rPr>
+                        <w:t xml:space="preserve"> opção</w:t>
+                      </w:r>
+                      <w:r>
+                        <w:rPr>
+                          <w:rFonts w:ascii="Arial" w:hAnsi="Arial" w:cs="Arial"/>
+                          <w:sz w:val="28"/>
+                          <w:szCs w:val="28"/>
+                        </w:rPr>
+                        <w:t xml:space="preserve"> de SIGNUP</w:t>
+                      </w:r>
+                      <w:r>
+                        <w:rPr>
+                          <w:rFonts w:ascii="Arial" w:hAnsi="Arial" w:cs="Arial"/>
+                          <w:sz w:val="28"/>
+                          <w:szCs w:val="28"/>
+                        </w:rPr>
+                        <w:t>. Botão “?” para informações relacionadas com o login, sendo</w:t>
+                      </w:r>
+                      <w:r>
+                        <w:rPr>
+                          <w:rFonts w:ascii="Arial" w:hAnsi="Arial" w:cs="Arial"/>
+                          <w:sz w:val="28"/>
+                          <w:szCs w:val="28"/>
+                        </w:rPr>
+                        <w:t xml:space="preserve"> </w:t>
+                      </w:r>
+                      <w:r>
+                        <w:rPr>
+                          <w:rFonts w:ascii="Arial" w:hAnsi="Arial" w:cs="Arial"/>
+                          <w:sz w:val="28"/>
+                          <w:szCs w:val="28"/>
+                        </w:rPr>
+                        <w:t>possível</w:t>
+                      </w:r>
+                      <w:r>
+                        <w:rPr>
+                          <w:rFonts w:ascii="Arial" w:hAnsi="Arial" w:cs="Arial"/>
+                          <w:sz w:val="28"/>
+                          <w:szCs w:val="28"/>
+                        </w:rPr>
+                        <w:t xml:space="preserve"> </w:t>
+                      </w:r>
+                      <w:r>
+                        <w:rPr>
+                          <w:rFonts w:ascii="Arial" w:hAnsi="Arial" w:cs="Arial"/>
+                          <w:sz w:val="28"/>
+                          <w:szCs w:val="28"/>
+                        </w:rPr>
+                        <w:t>desenvolver um pop-</w:t>
+                      </w:r>
+                      <w:proofErr w:type="spellStart"/>
+                      <w:r>
+                        <w:rPr>
+                          <w:rFonts w:ascii="Arial" w:hAnsi="Arial" w:cs="Arial"/>
+                          <w:sz w:val="28"/>
+                          <w:szCs w:val="28"/>
+                        </w:rPr>
+                        <w:t>up</w:t>
+                      </w:r>
+                      <w:proofErr w:type="spellEnd"/>
+                      <w:r>
+                        <w:rPr>
+                          <w:rFonts w:ascii="Arial" w:hAnsi="Arial" w:cs="Arial"/>
+                          <w:sz w:val="28"/>
+                          <w:szCs w:val="28"/>
+                        </w:rPr>
+                        <w:t xml:space="preserve"> com a opção da recuperação da password.</w:t>
                       </w:r>
                     </w:p>
                   </w:txbxContent>
@@ -13278,7 +13972,6 @@
                             <w:r>
                               <w:rPr>
                                 <w:rFonts w:cs="Arial"/>
-                                <w:b w:val="0"/>
                                 <w:sz w:val="28"/>
                                 <w:szCs w:val="28"/>
                               </w:rPr>
@@ -13287,7 +13980,6 @@
                             <w:r>
                               <w:rPr>
                                 <w:rFonts w:cs="Arial"/>
-                                <w:b w:val="0"/>
                                 <w:sz w:val="28"/>
                                 <w:szCs w:val="28"/>
                               </w:rPr>
@@ -13319,7 +14011,25 @@
                                 <w:szCs w:val="28"/>
                               </w:rPr>
                               <w:br/>
-                              <w:t>devem ser controladas podendo não ser todas de cará</w:t>
+                              <w:t>devem ser controladas</w:t>
+                            </w:r>
+                            <w:r>
+                              <w:rPr>
+                                <w:rFonts w:cs="Arial"/>
+                                <w:b w:val="0"/>
+                                <w:sz w:val="28"/>
+                                <w:szCs w:val="28"/>
+                              </w:rPr>
+                              <w:t>,</w:t>
+                            </w:r>
+                            <w:r>
+                              <w:rPr>
+                                <w:rFonts w:cs="Arial"/>
+                                <w:b w:val="0"/>
+                                <w:sz w:val="28"/>
+                                <w:szCs w:val="28"/>
+                              </w:rPr>
+                              <w:t xml:space="preserve"> podendo não ser todas de cará</w:t>
                             </w:r>
                             <w:r>
                               <w:rPr>
@@ -13357,16 +14067,7 @@
                                 <w:szCs w:val="28"/>
                               </w:rPr>
                               <w:br/>
-                              <w:t>(pop-</w:t>
-                            </w:r>
-                            <w:r>
-                              <w:rPr>
-                                <w:rFonts w:cs="Arial"/>
-                                <w:b w:val="0"/>
-                                <w:sz w:val="28"/>
-                                <w:szCs w:val="28"/>
-                              </w:rPr>
-                              <w:t>up de texto).</w:t>
+                              <w:t>(pop-up de texto).</w:t>
                             </w:r>
                             <w:bookmarkEnd w:id="6"/>
                             <w:bookmarkEnd w:id="7"/>
@@ -13412,7 +14113,6 @@
                       <w:r>
                         <w:rPr>
                           <w:rFonts w:cs="Arial"/>
-                          <w:b w:val="0"/>
                           <w:sz w:val="28"/>
                           <w:szCs w:val="28"/>
                         </w:rPr>
@@ -13421,7 +14121,6 @@
                       <w:r>
                         <w:rPr>
                           <w:rFonts w:cs="Arial"/>
-                          <w:b w:val="0"/>
                           <w:sz w:val="28"/>
                           <w:szCs w:val="28"/>
                         </w:rPr>
@@ -13453,7 +14152,25 @@
                           <w:szCs w:val="28"/>
                         </w:rPr>
                         <w:br/>
-                        <w:t>devem ser controladas podendo não ser todas de cará</w:t>
+                        <w:t>devem ser controladas</w:t>
+                      </w:r>
+                      <w:r>
+                        <w:rPr>
+                          <w:rFonts w:cs="Arial"/>
+                          <w:b w:val="0"/>
+                          <w:sz w:val="28"/>
+                          <w:szCs w:val="28"/>
+                        </w:rPr>
+                        <w:t>,</w:t>
+                      </w:r>
+                      <w:r>
+                        <w:rPr>
+                          <w:rFonts w:cs="Arial"/>
+                          <w:b w:val="0"/>
+                          <w:sz w:val="28"/>
+                          <w:szCs w:val="28"/>
+                        </w:rPr>
+                        <w:t xml:space="preserve"> podendo não ser todas de cará</w:t>
                       </w:r>
                       <w:r>
                         <w:rPr>
@@ -13491,16 +14208,7 @@
                           <w:szCs w:val="28"/>
                         </w:rPr>
                         <w:br/>
-                        <w:t>(pop-</w:t>
-                      </w:r>
-                      <w:r>
-                        <w:rPr>
-                          <w:rFonts w:cs="Arial"/>
-                          <w:b w:val="0"/>
-                          <w:sz w:val="28"/>
-                          <w:szCs w:val="28"/>
-                        </w:rPr>
-                        <w:t>up de texto).</w:t>
+                        <w:t>(pop-up de texto).</w:t>
                       </w:r>
                       <w:bookmarkEnd w:id="8"/>
                       <w:bookmarkEnd w:id="9"/>
@@ -13856,11 +14564,12 @@
                             <w:r>
                               <w:rPr>
                                 <w:rFonts w:ascii="Arial" w:eastAsia="Times New Roman" w:hAnsi="Arial" w:cs="Arial"/>
+                                <w:b/>
                                 <w:sz w:val="28"/>
                                 <w:szCs w:val="28"/>
                                 <w:lang w:eastAsia="pt-PT"/>
                               </w:rPr>
-                              <w:t>2º Parte do ecrã de informação pessoal. O utilizador pode navegar entre os dois menus utilizando a seta de retroceder. O botão “</w:t>
+                              <w:t>2º Parte do ecrã de informação pessoal.</w:t>
                             </w:r>
                             <w:r>
                               <w:rPr>
@@ -13869,7 +14578,7 @@
                                 <w:szCs w:val="28"/>
                                 <w:lang w:eastAsia="pt-PT"/>
                               </w:rPr>
-                              <w:t>Enter” apenas deve estar visível quando a palavra passe e o email cumprem as especificações impostas e o username é único. Todas as especificações devem estar descritas no popup de informação</w:t>
+                              <w:t xml:space="preserve"> O utilizador pode navegar entre os dois menus utilizando a seta de retroceder. O botão “Enter” apenas deve estar visível quando a palavra passe e o email cumprem as especificações impostas e o username é único. Todas as especificações devem estar descritas no popup de informação</w:t>
                             </w:r>
                             <w:r>
                               <w:rPr>
@@ -13888,7 +14597,36 @@
                                 <w:lang w:eastAsia="pt-PT"/>
                               </w:rPr>
                               <w:br/>
-                              <w:t>Possivel sugestão de usernames no menu de informação.</w:t>
+                              <w:t>Possí</w:t>
+                            </w:r>
+                            <w:r>
+                              <w:rPr>
+                                <w:rFonts w:ascii="Arial" w:eastAsia="Times New Roman" w:hAnsi="Arial" w:cs="Arial"/>
+                                <w:sz w:val="28"/>
+                                <w:szCs w:val="28"/>
+                                <w:lang w:eastAsia="pt-PT"/>
+                              </w:rPr>
+                              <w:t xml:space="preserve">vel sugestão de </w:t>
+                            </w:r>
+                            <w:proofErr w:type="spellStart"/>
+                            <w:r>
+                              <w:rPr>
+                                <w:rFonts w:ascii="Arial" w:eastAsia="Times New Roman" w:hAnsi="Arial" w:cs="Arial"/>
+                                <w:sz w:val="28"/>
+                                <w:szCs w:val="28"/>
+                                <w:lang w:eastAsia="pt-PT"/>
+                              </w:rPr>
+                              <w:t>usernames</w:t>
+                            </w:r>
+                            <w:proofErr w:type="spellEnd"/>
+                            <w:r>
+                              <w:rPr>
+                                <w:rFonts w:ascii="Arial" w:eastAsia="Times New Roman" w:hAnsi="Arial" w:cs="Arial"/>
+                                <w:sz w:val="28"/>
+                                <w:szCs w:val="28"/>
+                                <w:lang w:eastAsia="pt-PT"/>
+                              </w:rPr>
+                              <w:t xml:space="preserve"> no menu de informação.</w:t>
                             </w:r>
                             <w:r>
                               <w:rPr>
@@ -13934,11 +14672,12 @@
                       <w:r>
                         <w:rPr>
                           <w:rFonts w:ascii="Arial" w:eastAsia="Times New Roman" w:hAnsi="Arial" w:cs="Arial"/>
+                          <w:b/>
                           <w:sz w:val="28"/>
                           <w:szCs w:val="28"/>
                           <w:lang w:eastAsia="pt-PT"/>
                         </w:rPr>
-                        <w:t>2º Parte do ecrã de informação pessoal. O utilizador pode navegar entre os dois menus utilizando a seta de retroceder. O botão “</w:t>
+                        <w:t>2º Parte do ecrã de informação pessoal.</w:t>
                       </w:r>
                       <w:r>
                         <w:rPr>
@@ -13947,7 +14686,7 @@
                           <w:szCs w:val="28"/>
                           <w:lang w:eastAsia="pt-PT"/>
                         </w:rPr>
-                        <w:t>Enter” apenas deve estar visível quando a palavra passe e o email cumprem as especificações impostas e o username é único. Todas as especificações devem estar descritas no popup de informação</w:t>
+                        <w:t xml:space="preserve"> O utilizador pode navegar entre os dois menus utilizando a seta de retroceder. O botão “Enter” apenas deve estar visível quando a palavra passe e o email cumprem as especificações impostas e o username é único. Todas as especificações devem estar descritas no popup de informação</w:t>
                       </w:r>
                       <w:r>
                         <w:rPr>
@@ -13966,7 +14705,36 @@
                           <w:lang w:eastAsia="pt-PT"/>
                         </w:rPr>
                         <w:br/>
-                        <w:t>Possivel sugestão de usernames no menu de informação.</w:t>
+                        <w:t>Possí</w:t>
+                      </w:r>
+                      <w:r>
+                        <w:rPr>
+                          <w:rFonts w:ascii="Arial" w:eastAsia="Times New Roman" w:hAnsi="Arial" w:cs="Arial"/>
+                          <w:sz w:val="28"/>
+                          <w:szCs w:val="28"/>
+                          <w:lang w:eastAsia="pt-PT"/>
+                        </w:rPr>
+                        <w:t xml:space="preserve">vel sugestão de </w:t>
+                      </w:r>
+                      <w:proofErr w:type="spellStart"/>
+                      <w:r>
+                        <w:rPr>
+                          <w:rFonts w:ascii="Arial" w:eastAsia="Times New Roman" w:hAnsi="Arial" w:cs="Arial"/>
+                          <w:sz w:val="28"/>
+                          <w:szCs w:val="28"/>
+                          <w:lang w:eastAsia="pt-PT"/>
+                        </w:rPr>
+                        <w:t>usernames</w:t>
+                      </w:r>
+                      <w:proofErr w:type="spellEnd"/>
+                      <w:r>
+                        <w:rPr>
+                          <w:rFonts w:ascii="Arial" w:eastAsia="Times New Roman" w:hAnsi="Arial" w:cs="Arial"/>
+                          <w:sz w:val="28"/>
+                          <w:szCs w:val="28"/>
+                          <w:lang w:eastAsia="pt-PT"/>
+                        </w:rPr>
+                        <w:t xml:space="preserve"> no menu de informação.</w:t>
                       </w:r>
                       <w:r>
                         <w:rPr>
@@ -14348,11 +15116,21 @@
                             <w:r>
                               <w:rPr>
                                 <w:rFonts w:ascii="Arial" w:eastAsia="Times New Roman" w:hAnsi="Arial" w:cs="Arial"/>
+                                <w:b/>
                                 <w:sz w:val="28"/>
                                 <w:szCs w:val="28"/>
                                 <w:lang w:eastAsia="pt-PT"/>
                               </w:rPr>
-                              <w:t>Ecrã de validação do ORCID. Na caixa de texto deve ser fornecido um ORCID válido e ativo. No ecrã de informações deve ser sugerido como obter o seu ORCID.</w:t>
+                              <w:t>Ecrã de validação do ORCID.</w:t>
+                            </w:r>
+                            <w:r>
+                              <w:rPr>
+                                <w:rFonts w:ascii="Arial" w:eastAsia="Times New Roman" w:hAnsi="Arial" w:cs="Arial"/>
+                                <w:sz w:val="28"/>
+                                <w:szCs w:val="28"/>
+                                <w:lang w:eastAsia="pt-PT"/>
+                              </w:rPr>
+                              <w:t xml:space="preserve"> Na caixa de texto deve ser fornecido um ORCID válido e ativo. No ecrã de informações deve ser sugerido como obter o seu ORCID.</w:t>
                             </w:r>
                           </w:p>
                           <w:p/>
@@ -14390,11 +15168,21 @@
                       <w:r>
                         <w:rPr>
                           <w:rFonts w:ascii="Arial" w:eastAsia="Times New Roman" w:hAnsi="Arial" w:cs="Arial"/>
+                          <w:b/>
                           <w:sz w:val="28"/>
                           <w:szCs w:val="28"/>
                           <w:lang w:eastAsia="pt-PT"/>
                         </w:rPr>
-                        <w:t>Ecrã de validação do ORCID. Na caixa de texto deve ser fornecido um ORCID válido e ativo. No ecrã de informações deve ser sugerido como obter o seu ORCID.</w:t>
+                        <w:t>Ecrã de validação do ORCID.</w:t>
+                      </w:r>
+                      <w:r>
+                        <w:rPr>
+                          <w:rFonts w:ascii="Arial" w:eastAsia="Times New Roman" w:hAnsi="Arial" w:cs="Arial"/>
+                          <w:sz w:val="28"/>
+                          <w:szCs w:val="28"/>
+                          <w:lang w:eastAsia="pt-PT"/>
+                        </w:rPr>
+                        <w:t xml:space="preserve"> Na caixa de texto deve ser fornecido um ORCID válido e ativo. No ecrã de informações deve ser sugerido como obter o seu ORCID.</w:t>
                       </w:r>
                     </w:p>
                     <w:p/>
@@ -14713,6 +15501,7 @@
                           <w:p>
                             <w:pPr>
                               <w:spacing w:after="0" w:line="360" w:lineRule="auto"/>
+                              <w:jc w:val="both"/>
                               <w:rPr>
                                 <w:rFonts w:ascii="Arial" w:eastAsia="Times New Roman" w:hAnsi="Arial" w:cs="Arial"/>
                                 <w:sz w:val="29"/>
@@ -14723,11 +15512,21 @@
                             <w:r>
                               <w:rPr>
                                 <w:rFonts w:ascii="Arial" w:eastAsia="Times New Roman" w:hAnsi="Arial" w:cs="Arial"/>
+                                <w:b/>
                                 <w:sz w:val="29"/>
                                 <w:szCs w:val="29"/>
                                 <w:lang w:eastAsia="pt-PT"/>
                               </w:rPr>
-                              <w:t>Ecrã de temas. O botão “FINISH” apenas estará disponível quando 3 ou mais temas de interesse</w:t>
+                              <w:t>Ecrã de temas.</w:t>
+                            </w:r>
+                            <w:r>
+                              <w:rPr>
+                                <w:rFonts w:ascii="Arial" w:eastAsia="Times New Roman" w:hAnsi="Arial" w:cs="Arial"/>
+                                <w:sz w:val="29"/>
+                                <w:szCs w:val="29"/>
+                                <w:lang w:eastAsia="pt-PT"/>
+                              </w:rPr>
+                              <w:t xml:space="preserve"> O botão “FINISH” apenas estará disponível quando 3 ou mais temas de interesse</w:t>
                             </w:r>
                             <w:r>
                               <w:rPr>
@@ -14763,7 +15562,16 @@
                                 <w:szCs w:val="29"/>
                                 <w:lang w:eastAsia="pt-PT"/>
                               </w:rPr>
-                              <w:t xml:space="preserve"> selecionados. O botão “+” permitirá ao utilizador acrescentar temas não sugeridos ao seu perfil pessoal.</w:t>
+                              <w:t xml:space="preserve"> selecionados. Clicar em</w:t>
+                            </w:r>
+                            <w:r>
+                              <w:rPr>
+                                <w:rFonts w:ascii="Arial" w:eastAsia="Times New Roman" w:hAnsi="Arial" w:cs="Arial"/>
+                                <w:sz w:val="29"/>
+                                <w:szCs w:val="29"/>
+                                <w:lang w:eastAsia="pt-PT"/>
+                              </w:rPr>
+                              <w:t xml:space="preserve"> “+” permitirá ao utilizador acrescentar temas não sugeridos ao seu perfil pessoal.</w:t>
                             </w:r>
                           </w:p>
                           <w:p/>
@@ -14792,6 +15600,7 @@
                     <w:p>
                       <w:pPr>
                         <w:spacing w:after="0" w:line="360" w:lineRule="auto"/>
+                        <w:jc w:val="both"/>
                         <w:rPr>
                           <w:rFonts w:ascii="Arial" w:eastAsia="Times New Roman" w:hAnsi="Arial" w:cs="Arial"/>
                           <w:sz w:val="29"/>
@@ -14802,11 +15611,21 @@
                       <w:r>
                         <w:rPr>
                           <w:rFonts w:ascii="Arial" w:eastAsia="Times New Roman" w:hAnsi="Arial" w:cs="Arial"/>
+                          <w:b/>
                           <w:sz w:val="29"/>
                           <w:szCs w:val="29"/>
                           <w:lang w:eastAsia="pt-PT"/>
                         </w:rPr>
-                        <w:t>Ecrã de temas. O botão “FINISH” apenas estará disponível quando 3 ou mais temas de interesse</w:t>
+                        <w:t>Ecrã de temas.</w:t>
+                      </w:r>
+                      <w:r>
+                        <w:rPr>
+                          <w:rFonts w:ascii="Arial" w:eastAsia="Times New Roman" w:hAnsi="Arial" w:cs="Arial"/>
+                          <w:sz w:val="29"/>
+                          <w:szCs w:val="29"/>
+                          <w:lang w:eastAsia="pt-PT"/>
+                        </w:rPr>
+                        <w:t xml:space="preserve"> O botão “FINISH” apenas estará disponível quando 3 ou mais temas de interesse</w:t>
                       </w:r>
                       <w:r>
                         <w:rPr>
@@ -14842,7 +15661,16 @@
                           <w:szCs w:val="29"/>
                           <w:lang w:eastAsia="pt-PT"/>
                         </w:rPr>
-                        <w:t xml:space="preserve"> selecionados. O botão “+” permitirá ao utilizador acrescentar temas não sugeridos ao seu perfil pessoal.</w:t>
+                        <w:t xml:space="preserve"> selecionados. Clicar em</w:t>
+                      </w:r>
+                      <w:r>
+                        <w:rPr>
+                          <w:rFonts w:ascii="Arial" w:eastAsia="Times New Roman" w:hAnsi="Arial" w:cs="Arial"/>
+                          <w:sz w:val="29"/>
+                          <w:szCs w:val="29"/>
+                          <w:lang w:eastAsia="pt-PT"/>
+                        </w:rPr>
+                        <w:t xml:space="preserve"> “+” permitirá ao utilizador acrescentar temas não sugeridos ao seu perfil pessoal.</w:t>
                       </w:r>
                     </w:p>
                     <w:p/>
@@ -15030,7 +15858,7 @@
         <mc:AlternateContent>
           <mc:Choice Requires="wps">
             <w:drawing>
-              <wp:anchor distT="45720" distB="45720" distL="114300" distR="114300" simplePos="0" relativeHeight="251688960" behindDoc="0" locked="0" layoutInCell="1" allowOverlap="1" wp14:anchorId="298C8BAF" wp14:editId="63B84244">
+              <wp:anchor distT="45720" distB="45720" distL="114300" distR="114300" simplePos="0" relativeHeight="251688960" behindDoc="0" locked="0" layoutInCell="1" allowOverlap="1" wp14:anchorId="298C8BAF" wp14:editId="47092A3B">
                 <wp:simplePos x="0" y="0"/>
                 <wp:positionH relativeFrom="column">
                   <wp:posOffset>619760</wp:posOffset>
@@ -15039,7 +15867,7 @@
                   <wp:posOffset>259080</wp:posOffset>
                 </wp:positionV>
                 <wp:extent cx="2360930" cy="1404620"/>
-                <wp:effectExtent l="0" t="0" r="22860" b="11430"/>
+                <wp:effectExtent l="0" t="0" r="5080" b="0"/>
                 <wp:wrapSquare wrapText="bothSides"/>
                 <wp:docPr id="8" name="Caixa de Texto 2"/>
                 <wp:cNvGraphicFramePr>
@@ -15063,9 +15891,7 @@
                           <a:srgbClr val="FFFFFF"/>
                         </a:solidFill>
                         <a:ln w="9525">
-                          <a:solidFill>
-                            <a:srgbClr val="000000"/>
-                          </a:solidFill>
+                          <a:noFill/>
                           <a:miter lim="800000"/>
                           <a:headEnd/>
                           <a:tailEnd/>
@@ -15075,6 +15901,8 @@
                         <w:txbxContent>
                           <w:p>
                             <w:pPr>
+                              <w:spacing w:line="360" w:lineRule="auto"/>
+                              <w:jc w:val="both"/>
                               <w:rPr>
                                 <w:rFonts w:ascii="Arial" w:hAnsi="Arial" w:cs="Arial"/>
                                 <w:sz w:val="29"/>
@@ -15084,10 +15912,49 @@
                             <w:r>
                               <w:rPr>
                                 <w:rFonts w:ascii="Arial" w:hAnsi="Arial" w:cs="Arial"/>
+                                <w:b/>
                                 <w:sz w:val="29"/>
                                 <w:szCs w:val="29"/>
                               </w:rPr>
                               <w:t xml:space="preserve">Ecrã do </w:t>
+                            </w:r>
+                            <w:proofErr w:type="spellStart"/>
+                            <w:r>
+                              <w:rPr>
+                                <w:rFonts w:ascii="Arial" w:hAnsi="Arial" w:cs="Arial"/>
+                                <w:b/>
+                                <w:sz w:val="29"/>
+                                <w:szCs w:val="29"/>
+                              </w:rPr>
+                              <w:t>feed</w:t>
+                            </w:r>
+                            <w:proofErr w:type="spellEnd"/>
+                            <w:r>
+                              <w:rPr>
+                                <w:rFonts w:ascii="Arial" w:hAnsi="Arial" w:cs="Arial"/>
+                                <w:b/>
+                                <w:sz w:val="29"/>
+                                <w:szCs w:val="29"/>
+                              </w:rPr>
+                              <w:t xml:space="preserve"> de not</w:t>
+                            </w:r>
+                            <w:r>
+                              <w:rPr>
+                                <w:rFonts w:ascii="Arial" w:hAnsi="Arial" w:cs="Arial"/>
+                                <w:b/>
+                                <w:sz w:val="29"/>
+                                <w:szCs w:val="29"/>
+                              </w:rPr>
+                              <w:t>í</w:t>
+                            </w:r>
+                            <w:r>
+                              <w:rPr>
+                                <w:rFonts w:ascii="Arial" w:hAnsi="Arial" w:cs="Arial"/>
+                                <w:b/>
+                                <w:sz w:val="29"/>
+                                <w:szCs w:val="29"/>
+                              </w:rPr>
+                              <w:t>cias.</w:t>
                             </w:r>
                             <w:r>
                               <w:rPr>
@@ -15095,15 +15962,7 @@
                                 <w:sz w:val="29"/>
                                 <w:szCs w:val="29"/>
                               </w:rPr>
-                              <w:t xml:space="preserve">feed de </w:t>
-                            </w:r>
-                            <w:r>
-                              <w:rPr>
-                                <w:rFonts w:ascii="Arial" w:hAnsi="Arial" w:cs="Arial"/>
-                                <w:sz w:val="29"/>
-                                <w:szCs w:val="29"/>
-                              </w:rPr>
-                              <w:t xml:space="preserve">noticias. </w:t>
+                              <w:t xml:space="preserve"> </w:t>
                             </w:r>
                             <w:r>
                               <w:rPr>
@@ -15342,11 +16201,13 @@
           </mc:Choice>
           <mc:Fallback>
             <w:pict>
-              <v:shape w14:anchorId="298C8BAF" id="_x0000_s1031" type="#_x0000_t202" style="position:absolute;margin-left:48.8pt;margin-top:20.4pt;width:185.9pt;height:110.6pt;z-index:251688960;visibility:visible;mso-wrap-style:square;mso-width-percent:400;mso-height-percent:200;mso-wrap-distance-left:9pt;mso-wrap-distance-top:3.6pt;mso-wrap-distance-right:9pt;mso-wrap-distance-bottom:3.6pt;mso-position-horizontal:absolute;mso-position-horizontal-relative:text;mso-position-vertical:absolute;mso-position-vertical-relative:text;mso-width-percent:400;mso-height-percent:200;mso-width-relative:margin;mso-height-relative:margin;v-text-anchor:top" o:gfxdata="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">
+              <v:shape w14:anchorId="298C8BAF" id="_x0000_s1031" type="#_x0000_t202" style="position:absolute;margin-left:48.8pt;margin-top:20.4pt;width:185.9pt;height:110.6pt;z-index:251688960;visibility:visible;mso-wrap-style:square;mso-width-percent:400;mso-height-percent:200;mso-wrap-distance-left:9pt;mso-wrap-distance-top:3.6pt;mso-wrap-distance-right:9pt;mso-wrap-distance-bottom:3.6pt;mso-position-horizontal:absolute;mso-position-horizontal-relative:text;mso-position-vertical:absolute;mso-position-vertical-relative:text;mso-width-percent:400;mso-height-percent:200;mso-width-relative:margin;mso-height-relative:margin;v-text-anchor:top" o:gfxdata="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" stroked="f">
                 <v:textbox style="mso-fit-shape-to-text:t">
                   <w:txbxContent>
                     <w:p>
                       <w:pPr>
+                        <w:spacing w:line="360" w:lineRule="auto"/>
+                        <w:jc w:val="both"/>
                         <w:rPr>
                           <w:rFonts w:ascii="Arial" w:hAnsi="Arial" w:cs="Arial"/>
                           <w:sz w:val="29"/>
@@ -15356,10 +16217,49 @@
                       <w:r>
                         <w:rPr>
                           <w:rFonts w:ascii="Arial" w:hAnsi="Arial" w:cs="Arial"/>
+                          <w:b/>
                           <w:sz w:val="29"/>
                           <w:szCs w:val="29"/>
                         </w:rPr>
                         <w:t xml:space="preserve">Ecrã do </w:t>
+                      </w:r>
+                      <w:proofErr w:type="spellStart"/>
+                      <w:r>
+                        <w:rPr>
+                          <w:rFonts w:ascii="Arial" w:hAnsi="Arial" w:cs="Arial"/>
+                          <w:b/>
+                          <w:sz w:val="29"/>
+                          <w:szCs w:val="29"/>
+                        </w:rPr>
+                        <w:t>feed</w:t>
+                      </w:r>
+                      <w:proofErr w:type="spellEnd"/>
+                      <w:r>
+                        <w:rPr>
+                          <w:rFonts w:ascii="Arial" w:hAnsi="Arial" w:cs="Arial"/>
+                          <w:b/>
+                          <w:sz w:val="29"/>
+                          <w:szCs w:val="29"/>
+                        </w:rPr>
+                        <w:t xml:space="preserve"> de not</w:t>
+                      </w:r>
+                      <w:r>
+                        <w:rPr>
+                          <w:rFonts w:ascii="Arial" w:hAnsi="Arial" w:cs="Arial"/>
+                          <w:b/>
+                          <w:sz w:val="29"/>
+                          <w:szCs w:val="29"/>
+                        </w:rPr>
+                        <w:t>í</w:t>
+                      </w:r>
+                      <w:r>
+                        <w:rPr>
+                          <w:rFonts w:ascii="Arial" w:hAnsi="Arial" w:cs="Arial"/>
+                          <w:b/>
+                          <w:sz w:val="29"/>
+                          <w:szCs w:val="29"/>
+                        </w:rPr>
+                        <w:t>cias.</w:t>
                       </w:r>
                       <w:r>
                         <w:rPr>
@@ -15367,15 +16267,7 @@
                           <w:sz w:val="29"/>
                           <w:szCs w:val="29"/>
                         </w:rPr>
-                        <w:t xml:space="preserve">feed de </w:t>
-                      </w:r>
-                      <w:r>
-                        <w:rPr>
-                          <w:rFonts w:ascii="Arial" w:hAnsi="Arial" w:cs="Arial"/>
-                          <w:sz w:val="29"/>
-                          <w:szCs w:val="29"/>
-                        </w:rPr>
-                        <w:t xml:space="preserve">noticias. </w:t>
+                        <w:t xml:space="preserve"> </w:t>
                       </w:r>
                       <w:r>
                         <w:rPr>
@@ -15726,7 +16618,7 @@
         </w:rPr>
         <w:lastRenderedPageBreak/>
         <w:drawing>
-          <wp:anchor distT="0" distB="0" distL="114300" distR="114300" simplePos="0" relativeHeight="251701248" behindDoc="1" locked="0" layoutInCell="1" allowOverlap="1" wp14:anchorId="02192A0E" wp14:editId="133DAC4B">
+          <wp:anchor distT="0" distB="0" distL="114300" distR="114300" simplePos="0" relativeHeight="251701248" behindDoc="1" locked="0" layoutInCell="1" allowOverlap="1" wp14:anchorId="02192A0E" wp14:editId="5DFC87B0">
             <wp:simplePos x="0" y="0"/>
             <wp:positionH relativeFrom="margin">
               <wp:align>right</wp:align>
@@ -15792,7 +16684,7 @@
         <mc:AlternateContent>
           <mc:Choice Requires="wps">
             <w:drawing>
-              <wp:anchor distT="45720" distB="45720" distL="114300" distR="114300" simplePos="0" relativeHeight="251692032" behindDoc="0" locked="0" layoutInCell="1" allowOverlap="1" wp14:anchorId="78517AC3" wp14:editId="7EC3D888">
+              <wp:anchor distT="45720" distB="45720" distL="114300" distR="114300" simplePos="0" relativeHeight="251692032" behindDoc="0" locked="0" layoutInCell="1" allowOverlap="1" wp14:anchorId="78517AC3" wp14:editId="7C01A70E">
                 <wp:simplePos x="0" y="0"/>
                 <wp:positionH relativeFrom="column">
                   <wp:posOffset>610235</wp:posOffset>
@@ -15801,7 +16693,7 @@
                   <wp:posOffset>344805</wp:posOffset>
                 </wp:positionV>
                 <wp:extent cx="2360930" cy="1404620"/>
-                <wp:effectExtent l="0" t="0" r="22860" b="11430"/>
+                <wp:effectExtent l="0" t="0" r="5080" b="0"/>
                 <wp:wrapSquare wrapText="bothSides"/>
                 <wp:docPr id="18" name="Caixa de Texto 2"/>
                 <wp:cNvGraphicFramePr>
@@ -15825,9 +16717,7 @@
                           <a:srgbClr val="FFFFFF"/>
                         </a:solidFill>
                         <a:ln w="9525">
-                          <a:solidFill>
-                            <a:srgbClr val="000000"/>
-                          </a:solidFill>
+                          <a:noFill/>
                           <a:miter lim="800000"/>
                           <a:headEnd/>
                           <a:tailEnd/>
@@ -15837,6 +16727,8 @@
                         <w:txbxContent>
                           <w:p>
                             <w:pPr>
+                              <w:spacing w:line="360" w:lineRule="auto"/>
+                              <w:jc w:val="both"/>
                               <w:rPr>
                                 <w:rFonts w:ascii="Arial" w:hAnsi="Arial" w:cs="Arial"/>
                                 <w:sz w:val="29"/>
@@ -15846,10 +16738,19 @@
                             <w:r>
                               <w:rPr>
                                 <w:rFonts w:ascii="Arial" w:hAnsi="Arial" w:cs="Arial"/>
+                                <w:b/>
                                 <w:sz w:val="29"/>
                                 <w:szCs w:val="29"/>
                               </w:rPr>
-                              <w:t xml:space="preserve">Ecrã pessoal. Nesta área pessoal o utilizador terá acesso direto ao seu perfil com o botão </w:t>
+                              <w:t>Ecrã pessoal.</w:t>
+                            </w:r>
+                            <w:r>
+                              <w:rPr>
+                                <w:rFonts w:ascii="Arial" w:hAnsi="Arial" w:cs="Arial"/>
+                                <w:sz w:val="29"/>
+                                <w:szCs w:val="29"/>
+                              </w:rPr>
+                              <w:t xml:space="preserve"> Nesta área pessoal o utilizador terá acesso direto ao seu perfil com o botão </w:t>
                             </w:r>
                             <w:r>
                               <w:rPr>
@@ -15862,7 +16763,7 @@
                                 <wp:inline distT="0" distB="0" distL="0" distR="0" wp14:anchorId="66CC2F7F" wp14:editId="3221FD51">
                                   <wp:extent cx="266700" cy="266700"/>
                                   <wp:effectExtent l="0" t="0" r="0" b="0"/>
-                                  <wp:docPr id="195" name="Imagem 195" descr="C:\Users\carlo\Downloads\user.png"/>
+                                  <wp:docPr id="7" name="Imagem 7" descr="C:\Users\carlo\Downloads\user.png"/>
                                   <wp:cNvGraphicFramePr>
                                     <a:graphicFrameLocks xmlns:a="http://schemas.openxmlformats.org/drawingml/2006/main" noChangeAspect="1"/>
                                   </wp:cNvGraphicFramePr>
@@ -15934,7 +16835,7 @@
                                 <wp:inline distT="0" distB="0" distL="0" distR="0" wp14:anchorId="795DC04A" wp14:editId="7CBF478B">
                                   <wp:extent cx="228600" cy="228600"/>
                                   <wp:effectExtent l="0" t="0" r="0" b="0"/>
-                                  <wp:docPr id="196" name="Imagem 196" descr="C:\Users\carlo\Downloads\download.png"/>
+                                  <wp:docPr id="9" name="Imagem 9" descr="C:\Users\carlo\Downloads\download.png"/>
                                   <wp:cNvGraphicFramePr>
                                     <a:graphicFrameLocks xmlns:a="http://schemas.openxmlformats.org/drawingml/2006/main" noChangeAspect="1"/>
                                   </wp:cNvGraphicFramePr>
@@ -16014,7 +16915,7 @@
                                 <wp:inline distT="0" distB="0" distL="0" distR="0" wp14:anchorId="55967A8A" wp14:editId="6041B090">
                                   <wp:extent cx="247650" cy="247650"/>
                                   <wp:effectExtent l="0" t="0" r="0" b="0"/>
-                                  <wp:docPr id="197" name="Imagem 197" descr="C:\Users\carlo\Downloads\settings.png"/>
+                                  <wp:docPr id="13" name="Imagem 13" descr="C:\Users\carlo\Downloads\settings.png"/>
                                   <wp:cNvGraphicFramePr>
                                     <a:graphicFrameLocks xmlns:a="http://schemas.openxmlformats.org/drawingml/2006/main" noChangeAspect="1"/>
                                   </wp:cNvGraphicFramePr>
@@ -16079,7 +16980,7 @@
                                 <wp:inline distT="0" distB="0" distL="0" distR="0" wp14:anchorId="23E4616E" wp14:editId="68F41D4D">
                                   <wp:extent cx="228600" cy="228600"/>
                                   <wp:effectExtent l="0" t="0" r="0" b="0"/>
-                                  <wp:docPr id="198" name="Imagem 198" descr="C:\Users\carlo\Downloads\calendar.png"/>
+                                  <wp:docPr id="19" name="Imagem 19" descr="C:\Users\carlo\Downloads\calendar.png"/>
                                   <wp:cNvGraphicFramePr>
                                     <a:graphicFrameLocks xmlns:a="http://schemas.openxmlformats.org/drawingml/2006/main" noChangeAspect="1"/>
                                   </wp:cNvGraphicFramePr>
@@ -16130,15 +17031,7 @@
                                 <w:sz w:val="29"/>
                                 <w:szCs w:val="29"/>
                               </w:rPr>
-                              <w:t xml:space="preserve"> ou fazer </w:t>
-                            </w:r>
-                            <w:r>
-                              <w:rPr>
-                                <w:rFonts w:ascii="Arial" w:hAnsi="Arial" w:cs="Arial"/>
-                                <w:sz w:val="29"/>
-                                <w:szCs w:val="29"/>
-                              </w:rPr>
-                              <w:t xml:space="preserve">logout da conta carregando em </w:t>
+                              <w:t xml:space="preserve"> ou fazer logout da conta carregando em </w:t>
                             </w:r>
                             <w:r>
                               <w:rPr>
@@ -16152,7 +17045,7 @@
                                 <wp:inline distT="0" distB="0" distL="0" distR="0" wp14:anchorId="7D47D075" wp14:editId="06103B48">
                                   <wp:extent cx="219075" cy="219075"/>
                                   <wp:effectExtent l="0" t="0" r="9525" b="9525"/>
-                                  <wp:docPr id="199" name="Imagem 199" descr="C:\Users\carlo\Downloads\logout.png"/>
+                                  <wp:docPr id="20" name="Imagem 20" descr="C:\Users\carlo\Downloads\logout.png"/>
                                   <wp:cNvGraphicFramePr>
                                     <a:graphicFrameLocks xmlns:a="http://schemas.openxmlformats.org/drawingml/2006/main" noChangeAspect="1"/>
                                   </wp:cNvGraphicFramePr>
@@ -16203,7 +17096,7 @@
                                 <w:sz w:val="29"/>
                                 <w:szCs w:val="29"/>
                               </w:rPr>
-                              <w:t>. Poderá ser aberto ou fechado fazendo swipe para direito ou para a esquerda, respectivamente.</w:t>
+                              <w:t>. Poderá ser aberto ou fechado fazendo swipe para direito ou para a esquerda, respetivamente.</w:t>
                             </w:r>
                           </w:p>
                         </w:txbxContent>
@@ -16225,11 +17118,13 @@
           </mc:Choice>
           <mc:Fallback>
             <w:pict>
-              <v:shape w14:anchorId="78517AC3" id="_x0000_s1032" type="#_x0000_t202" style="position:absolute;margin-left:48.05pt;margin-top:27.15pt;width:185.9pt;height:110.6pt;z-index:251692032;visibility:visible;mso-wrap-style:square;mso-width-percent:400;mso-height-percent:200;mso-wrap-distance-left:9pt;mso-wrap-distance-top:3.6pt;mso-wrap-distance-right:9pt;mso-wrap-distance-bottom:3.6pt;mso-position-horizontal:absolute;mso-position-horizontal-relative:text;mso-position-vertical:absolute;mso-position-vertical-relative:text;mso-width-percent:400;mso-height-percent:200;mso-width-relative:margin;mso-height-relative:margin;v-text-anchor:top" o:gfxdata="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">
+              <v:shape w14:anchorId="78517AC3" id="_x0000_s1032" type="#_x0000_t202" style="position:absolute;margin-left:48.05pt;margin-top:27.15pt;width:185.9pt;height:110.6pt;z-index:251692032;visibility:visible;mso-wrap-style:square;mso-width-percent:400;mso-height-percent:200;mso-wrap-distance-left:9pt;mso-wrap-distance-top:3.6pt;mso-wrap-distance-right:9pt;mso-wrap-distance-bottom:3.6pt;mso-position-horizontal:absolute;mso-position-horizontal-relative:text;mso-position-vertical:absolute;mso-position-vertical-relative:text;mso-width-percent:400;mso-height-percent:200;mso-width-relative:margin;mso-height-relative:margin;v-text-anchor:top" o:gfxdata="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" stroked="f">
                 <v:textbox style="mso-fit-shape-to-text:t">
                   <w:txbxContent>
                     <w:p>
                       <w:pPr>
+                        <w:spacing w:line="360" w:lineRule="auto"/>
+                        <w:jc w:val="both"/>
                         <w:rPr>
                           <w:rFonts w:ascii="Arial" w:hAnsi="Arial" w:cs="Arial"/>
                           <w:sz w:val="29"/>
@@ -16239,10 +17134,19 @@
                       <w:r>
                         <w:rPr>
                           <w:rFonts w:ascii="Arial" w:hAnsi="Arial" w:cs="Arial"/>
+                          <w:b/>
                           <w:sz w:val="29"/>
                           <w:szCs w:val="29"/>
                         </w:rPr>
-                        <w:t xml:space="preserve">Ecrã pessoal. Nesta área pessoal o utilizador terá acesso direto ao seu perfil com o botão </w:t>
+                        <w:t>Ecrã pessoal.</w:t>
+                      </w:r>
+                      <w:r>
+                        <w:rPr>
+                          <w:rFonts w:ascii="Arial" w:hAnsi="Arial" w:cs="Arial"/>
+                          <w:sz w:val="29"/>
+                          <w:szCs w:val="29"/>
+                        </w:rPr>
+                        <w:t xml:space="preserve"> Nesta área pessoal o utilizador terá acesso direto ao seu perfil com o botão </w:t>
                       </w:r>
                       <w:r>
                         <w:rPr>
@@ -16255,7 +17159,7 @@
                           <wp:inline distT="0" distB="0" distL="0" distR="0" wp14:anchorId="66CC2F7F" wp14:editId="3221FD51">
                             <wp:extent cx="266700" cy="266700"/>
                             <wp:effectExtent l="0" t="0" r="0" b="0"/>
-                            <wp:docPr id="195" name="Imagem 195" descr="C:\Users\carlo\Downloads\user.png"/>
+                            <wp:docPr id="7" name="Imagem 7" descr="C:\Users\carlo\Downloads\user.png"/>
                             <wp:cNvGraphicFramePr>
                               <a:graphicFrameLocks xmlns:a="http://schemas.openxmlformats.org/drawingml/2006/main" noChangeAspect="1"/>
                             </wp:cNvGraphicFramePr>
@@ -16327,7 +17231,7 @@
                           <wp:inline distT="0" distB="0" distL="0" distR="0" wp14:anchorId="795DC04A" wp14:editId="7CBF478B">
                             <wp:extent cx="228600" cy="228600"/>
                             <wp:effectExtent l="0" t="0" r="0" b="0"/>
-                            <wp:docPr id="196" name="Imagem 196" descr="C:\Users\carlo\Downloads\download.png"/>
+                            <wp:docPr id="9" name="Imagem 9" descr="C:\Users\carlo\Downloads\download.png"/>
                             <wp:cNvGraphicFramePr>
                               <a:graphicFrameLocks xmlns:a="http://schemas.openxmlformats.org/drawingml/2006/main" noChangeAspect="1"/>
                             </wp:cNvGraphicFramePr>
@@ -16407,7 +17311,7 @@
                           <wp:inline distT="0" distB="0" distL="0" distR="0" wp14:anchorId="55967A8A" wp14:editId="6041B090">
                             <wp:extent cx="247650" cy="247650"/>
                             <wp:effectExtent l="0" t="0" r="0" b="0"/>
-                            <wp:docPr id="197" name="Imagem 197" descr="C:\Users\carlo\Downloads\settings.png"/>
+                            <wp:docPr id="13" name="Imagem 13" descr="C:\Users\carlo\Downloads\settings.png"/>
                             <wp:cNvGraphicFramePr>
                               <a:graphicFrameLocks xmlns:a="http://schemas.openxmlformats.org/drawingml/2006/main" noChangeAspect="1"/>
                             </wp:cNvGraphicFramePr>
@@ -16472,7 +17376,7 @@
                           <wp:inline distT="0" distB="0" distL="0" distR="0" wp14:anchorId="23E4616E" wp14:editId="68F41D4D">
                             <wp:extent cx="228600" cy="228600"/>
                             <wp:effectExtent l="0" t="0" r="0" b="0"/>
-                            <wp:docPr id="198" name="Imagem 198" descr="C:\Users\carlo\Downloads\calendar.png"/>
+                            <wp:docPr id="19" name="Imagem 19" descr="C:\Users\carlo\Downloads\calendar.png"/>
                             <wp:cNvGraphicFramePr>
                               <a:graphicFrameLocks xmlns:a="http://schemas.openxmlformats.org/drawingml/2006/main" noChangeAspect="1"/>
                             </wp:cNvGraphicFramePr>
@@ -16523,15 +17427,7 @@
                           <w:sz w:val="29"/>
                           <w:szCs w:val="29"/>
                         </w:rPr>
-                        <w:t xml:space="preserve"> ou fazer </w:t>
-                      </w:r>
-                      <w:r>
-                        <w:rPr>
-                          <w:rFonts w:ascii="Arial" w:hAnsi="Arial" w:cs="Arial"/>
-                          <w:sz w:val="29"/>
-                          <w:szCs w:val="29"/>
-                        </w:rPr>
-                        <w:t xml:space="preserve">logout da conta carregando em </w:t>
+                        <w:t xml:space="preserve"> ou fazer logout da conta carregando em </w:t>
                       </w:r>
                       <w:r>
                         <w:rPr>
@@ -16545,7 +17441,7 @@
                           <wp:inline distT="0" distB="0" distL="0" distR="0" wp14:anchorId="7D47D075" wp14:editId="06103B48">
                             <wp:extent cx="219075" cy="219075"/>
                             <wp:effectExtent l="0" t="0" r="9525" b="9525"/>
-                            <wp:docPr id="199" name="Imagem 199" descr="C:\Users\carlo\Downloads\logout.png"/>
+                            <wp:docPr id="20" name="Imagem 20" descr="C:\Users\carlo\Downloads\logout.png"/>
                             <wp:cNvGraphicFramePr>
                               <a:graphicFrameLocks xmlns:a="http://schemas.openxmlformats.org/drawingml/2006/main" noChangeAspect="1"/>
                             </wp:cNvGraphicFramePr>
@@ -16596,7 +17492,7 @@
                           <w:sz w:val="29"/>
                           <w:szCs w:val="29"/>
                         </w:rPr>
-                        <w:t>. Poderá ser aberto ou fechado fazendo swipe para direito ou para a esquerda, respectivamente.</w:t>
+                        <w:t>. Poderá ser aberto ou fechado fazendo swipe para direito ou para a esquerda, respetivamente.</w:t>
                       </w:r>
                     </w:p>
                   </w:txbxContent>
@@ -16796,7 +17692,7 @@
         <mc:AlternateContent>
           <mc:Choice Requires="wps">
             <w:drawing>
-              <wp:anchor distT="45720" distB="45720" distL="114300" distR="114300" simplePos="0" relativeHeight="251695104" behindDoc="0" locked="0" layoutInCell="1" allowOverlap="1" wp14:anchorId="25C89D35" wp14:editId="148F6996">
+              <wp:anchor distT="45720" distB="45720" distL="114300" distR="114300" simplePos="0" relativeHeight="251695104" behindDoc="0" locked="0" layoutInCell="1" allowOverlap="1" wp14:anchorId="25C89D35" wp14:editId="6B61612D">
                 <wp:simplePos x="0" y="0"/>
                 <wp:positionH relativeFrom="column">
                   <wp:posOffset>553085</wp:posOffset>
@@ -16805,7 +17701,7 @@
                   <wp:posOffset>211455</wp:posOffset>
                 </wp:positionV>
                 <wp:extent cx="2360930" cy="1404620"/>
-                <wp:effectExtent l="0" t="0" r="22860" b="11430"/>
+                <wp:effectExtent l="0" t="0" r="5080" b="0"/>
                 <wp:wrapSquare wrapText="bothSides"/>
                 <wp:docPr id="22" name="Caixa de Texto 2"/>
                 <wp:cNvGraphicFramePr>
@@ -16829,9 +17725,7 @@
                           <a:srgbClr val="FFFFFF"/>
                         </a:solidFill>
                         <a:ln w="9525">
-                          <a:solidFill>
-                            <a:srgbClr val="000000"/>
-                          </a:solidFill>
+                          <a:noFill/>
                           <a:miter lim="800000"/>
                           <a:headEnd/>
                           <a:tailEnd/>
@@ -16841,6 +17735,8 @@
                         <w:txbxContent>
                           <w:p>
                             <w:pPr>
+                              <w:spacing w:line="360" w:lineRule="auto"/>
+                              <w:jc w:val="both"/>
                               <w:rPr>
                                 <w:rFonts w:ascii="Arial" w:hAnsi="Arial" w:cs="Arial"/>
                                 <w:sz w:val="29"/>
@@ -16851,6 +17747,7 @@
                             <w:r>
                               <w:rPr>
                                 <w:rFonts w:ascii="Arial" w:hAnsi="Arial" w:cs="Arial"/>
+                                <w:b/>
                                 <w:sz w:val="29"/>
                                 <w:szCs w:val="29"/>
                               </w:rPr>
@@ -16966,15 +17863,7 @@
                                 <w:sz w:val="29"/>
                                 <w:szCs w:val="29"/>
                               </w:rPr>
-                              <w:t xml:space="preserve">, retroceder de novo ao </w:t>
-                            </w:r>
-                            <w:r>
-                              <w:rPr>
-                                <w:rFonts w:ascii="Arial" w:hAnsi="Arial" w:cs="Arial"/>
-                                <w:sz w:val="29"/>
-                                <w:szCs w:val="29"/>
-                              </w:rPr>
-                              <w:t>feed através da seta de retroceder, ou fazer scroll por toda a informação do perfil.</w:t>
+                              <w:t>, retroceder de novo ao feed através da seta de retroceder, ou fazer scroll por toda a informação do perfil.</w:t>
                             </w:r>
                           </w:p>
                         </w:txbxContent>
@@ -16996,11 +17885,13 @@
           </mc:Choice>
           <mc:Fallback>
             <w:pict>
-              <v:shape w14:anchorId="25C89D35" id="_x0000_s1033" type="#_x0000_t202" style="position:absolute;margin-left:43.55pt;margin-top:16.65pt;width:185.9pt;height:110.6pt;z-index:251695104;visibility:visible;mso-wrap-style:square;mso-width-percent:400;mso-height-percent:200;mso-wrap-distance-left:9pt;mso-wrap-distance-top:3.6pt;mso-wrap-distance-right:9pt;mso-wrap-distance-bottom:3.6pt;mso-position-horizontal:absolute;mso-position-horizontal-relative:text;mso-position-vertical:absolute;mso-position-vertical-relative:text;mso-width-percent:400;mso-height-percent:200;mso-width-relative:margin;mso-height-relative:margin;v-text-anchor:top" o:gfxdata="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">
+              <v:shape w14:anchorId="25C89D35" id="_x0000_s1033" type="#_x0000_t202" style="position:absolute;margin-left:43.55pt;margin-top:16.65pt;width:185.9pt;height:110.6pt;z-index:251695104;visibility:visible;mso-wrap-style:square;mso-width-percent:400;mso-height-percent:200;mso-wrap-distance-left:9pt;mso-wrap-distance-top:3.6pt;mso-wrap-distance-right:9pt;mso-wrap-distance-bottom:3.6pt;mso-position-horizontal:absolute;mso-position-horizontal-relative:text;mso-position-vertical:absolute;mso-position-vertical-relative:text;mso-width-percent:400;mso-height-percent:200;mso-width-relative:margin;mso-height-relative:margin;v-text-anchor:top" o:gfxdata="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" stroked="f">
                 <v:textbox style="mso-fit-shape-to-text:t">
                   <w:txbxContent>
                     <w:p>
                       <w:pPr>
+                        <w:spacing w:line="360" w:lineRule="auto"/>
+                        <w:jc w:val="both"/>
                         <w:rPr>
                           <w:rFonts w:ascii="Arial" w:hAnsi="Arial" w:cs="Arial"/>
                           <w:sz w:val="29"/>
@@ -17011,6 +17902,7 @@
                       <w:r>
                         <w:rPr>
                           <w:rFonts w:ascii="Arial" w:hAnsi="Arial" w:cs="Arial"/>
+                          <w:b/>
                           <w:sz w:val="29"/>
                           <w:szCs w:val="29"/>
                         </w:rPr>
@@ -17126,15 +18018,7 @@
                           <w:sz w:val="29"/>
                           <w:szCs w:val="29"/>
                         </w:rPr>
-                        <w:t xml:space="preserve">, retroceder de novo ao </w:t>
-                      </w:r>
-                      <w:r>
-                        <w:rPr>
-                          <w:rFonts w:ascii="Arial" w:hAnsi="Arial" w:cs="Arial"/>
-                          <w:sz w:val="29"/>
-                          <w:szCs w:val="29"/>
-                        </w:rPr>
-                        <w:t>feed através da seta de retroceder, ou fazer scroll por toda a informação do perfil.</w:t>
+                        <w:t>, retroceder de novo ao feed através da seta de retroceder, ou fazer scroll por toda a informação do perfil.</w:t>
                       </w:r>
                     </w:p>
                   </w:txbxContent>
@@ -18645,7 +19529,7 @@
 </file>
 
 <file path=customXml/itemProps1.xml><?xml version="1.0" encoding="utf-8"?>
-<ds:datastoreItem xmlns:ds="http://schemas.openxmlformats.org/officeDocument/2006/customXml" ds:itemID="{EFE127B2-2EDA-465E-A055-7F2E31D15701}">
+<ds:datastoreItem xmlns:ds="http://schemas.openxmlformats.org/officeDocument/2006/customXml" ds:itemID="{C3DDDCD7-B5D3-4056-AEC3-4DCB547C4B4A}">
   <ds:schemaRefs>
     <ds:schemaRef ds:uri="http://schemas.openxmlformats.org/officeDocument/2006/bibliography"/>
   </ds:schemaRefs>

</xml_diff>